<commit_message>
Rettet til Lukas' metode
</commit_message>
<xml_diff>
--- a/Kravspecifikation/Accepttests/Accepttest_Use_Case_4_Indstil_Presets.docx
+++ b/Kravspecifikation/Accepttests/Accepttest_Use_Case_4_Indstil_Presets.docx
@@ -37,7 +37,6 @@
             <w:pPr>
               <w:rPr>
                 <w:rFonts w:asciiTheme="minorHAnsi" w:eastAsiaTheme="minorEastAsia" w:hAnsiTheme="minorHAnsi"/>
-                <w:b w:val="0"/>
                 <w:color w:val="4F81BD"/>
                 <w:lang w:eastAsia="da-DK"/>
               </w:rPr>
@@ -45,7 +44,6 @@
             <w:r>
               <w:rPr>
                 <w:rFonts w:asciiTheme="minorHAnsi" w:eastAsiaTheme="minorEastAsia" w:hAnsiTheme="minorHAnsi"/>
-                <w:b w:val="0"/>
                 <w:lang w:eastAsia="da-DK"/>
               </w:rPr>
               <w:t>Use Case 4</w:t>
@@ -53,7 +51,6 @@
             <w:r>
               <w:rPr>
                 <w:rFonts w:asciiTheme="minorHAnsi" w:eastAsiaTheme="minorEastAsia" w:hAnsiTheme="minorHAnsi"/>
-                <w:b w:val="0"/>
                 <w:lang w:eastAsia="da-DK"/>
               </w:rPr>
               <w:t>:</w:t>
@@ -61,7 +58,6 @@
             <w:r>
               <w:rPr>
                 <w:rFonts w:asciiTheme="minorHAnsi" w:eastAsiaTheme="minorEastAsia" w:hAnsiTheme="minorHAnsi"/>
-                <w:b w:val="0"/>
                 <w:lang w:eastAsia="da-DK"/>
               </w:rPr>
               <w:br/>
@@ -69,7 +65,6 @@
             <w:r>
               <w:rPr>
                 <w:rFonts w:asciiTheme="minorHAnsi" w:eastAsiaTheme="minorEastAsia" w:hAnsiTheme="minorHAnsi"/>
-                <w:b w:val="0"/>
                 <w:i/>
                 <w:lang w:eastAsia="da-DK"/>
               </w:rPr>
@@ -87,14 +82,12 @@
               <w:cnfStyle w:val="100000000000" w:firstRow="1" w:lastRow="0" w:firstColumn="0" w:lastColumn="0" w:oddVBand="0" w:evenVBand="0" w:oddHBand="0" w:evenHBand="0" w:firstRowFirstColumn="0" w:firstRowLastColumn="0" w:lastRowFirstColumn="0" w:lastRowLastColumn="0"/>
               <w:rPr>
                 <w:rFonts w:asciiTheme="minorHAnsi" w:eastAsiaTheme="minorEastAsia" w:hAnsiTheme="minorHAnsi"/>
-                <w:b w:val="0"/>
-                <w:lang w:eastAsia="da-DK"/>
-              </w:rPr>
-            </w:pPr>
-            <w:r>
-              <w:rPr>
-                <w:rFonts w:asciiTheme="minorHAnsi" w:eastAsiaTheme="minorEastAsia" w:hAnsiTheme="minorHAnsi"/>
-                <w:b w:val="0"/>
+                <w:lang w:eastAsia="da-DK"/>
+              </w:rPr>
+            </w:pPr>
+            <w:r>
+              <w:rPr>
+                <w:rFonts w:asciiTheme="minorHAnsi" w:eastAsiaTheme="minorEastAsia" w:hAnsiTheme="minorHAnsi"/>
                 <w:lang w:eastAsia="da-DK"/>
               </w:rPr>
               <w:t>Test</w:t>
@@ -111,14 +104,12 @@
               <w:cnfStyle w:val="100000000000" w:firstRow="1" w:lastRow="0" w:firstColumn="0" w:lastColumn="0" w:oddVBand="0" w:evenVBand="0" w:oddHBand="0" w:evenHBand="0" w:firstRowFirstColumn="0" w:firstRowLastColumn="0" w:lastRowFirstColumn="0" w:lastRowLastColumn="0"/>
               <w:rPr>
                 <w:rFonts w:asciiTheme="minorHAnsi" w:eastAsiaTheme="minorEastAsia" w:hAnsiTheme="minorHAnsi"/>
-                <w:b w:val="0"/>
-                <w:lang w:eastAsia="da-DK"/>
-              </w:rPr>
-            </w:pPr>
-            <w:r>
-              <w:rPr>
-                <w:rFonts w:asciiTheme="minorHAnsi" w:eastAsiaTheme="minorEastAsia" w:hAnsiTheme="minorHAnsi"/>
-                <w:b w:val="0"/>
+                <w:lang w:eastAsia="da-DK"/>
+              </w:rPr>
+            </w:pPr>
+            <w:r>
+              <w:rPr>
+                <w:rFonts w:asciiTheme="minorHAnsi" w:eastAsiaTheme="minorEastAsia" w:hAnsiTheme="minorHAnsi"/>
                 <w:lang w:eastAsia="da-DK"/>
               </w:rPr>
               <w:t>Forventet</w:t>
@@ -126,7 +117,6 @@
             <w:r>
               <w:rPr>
                 <w:rFonts w:asciiTheme="minorHAnsi" w:eastAsiaTheme="minorEastAsia" w:hAnsiTheme="minorHAnsi"/>
-                <w:b w:val="0"/>
                 <w:lang w:eastAsia="da-DK"/>
               </w:rPr>
               <w:br/>
@@ -144,14 +134,12 @@
               <w:cnfStyle w:val="100000000000" w:firstRow="1" w:lastRow="0" w:firstColumn="0" w:lastColumn="0" w:oddVBand="0" w:evenVBand="0" w:oddHBand="0" w:evenHBand="0" w:firstRowFirstColumn="0" w:firstRowLastColumn="0" w:lastRowFirstColumn="0" w:lastRowLastColumn="0"/>
               <w:rPr>
                 <w:rFonts w:asciiTheme="minorHAnsi" w:eastAsiaTheme="minorEastAsia" w:hAnsiTheme="minorHAnsi"/>
-                <w:b w:val="0"/>
-                <w:lang w:eastAsia="da-DK"/>
-              </w:rPr>
-            </w:pPr>
-            <w:r>
-              <w:rPr>
-                <w:rFonts w:asciiTheme="minorHAnsi" w:eastAsiaTheme="minorEastAsia" w:hAnsiTheme="minorHAnsi"/>
-                <w:b w:val="0"/>
+                <w:lang w:eastAsia="da-DK"/>
+              </w:rPr>
+            </w:pPr>
+            <w:r>
+              <w:rPr>
+                <w:rFonts w:asciiTheme="minorHAnsi" w:eastAsiaTheme="minorEastAsia" w:hAnsiTheme="minorHAnsi"/>
                 <w:lang w:eastAsia="da-DK"/>
               </w:rPr>
               <w:t>Resultat</w:t>
@@ -168,14 +156,12 @@
               <w:cnfStyle w:val="100000000000" w:firstRow="1" w:lastRow="0" w:firstColumn="0" w:lastColumn="0" w:oddVBand="0" w:evenVBand="0" w:oddHBand="0" w:evenHBand="0" w:firstRowFirstColumn="0" w:firstRowLastColumn="0" w:lastRowFirstColumn="0" w:lastRowLastColumn="0"/>
               <w:rPr>
                 <w:rFonts w:asciiTheme="minorHAnsi" w:eastAsiaTheme="minorEastAsia" w:hAnsiTheme="minorHAnsi"/>
-                <w:b w:val="0"/>
-                <w:lang w:eastAsia="da-DK"/>
-              </w:rPr>
-            </w:pPr>
-            <w:r>
-              <w:rPr>
-                <w:rFonts w:asciiTheme="minorHAnsi" w:eastAsiaTheme="minorEastAsia" w:hAnsiTheme="minorHAnsi"/>
-                <w:b w:val="0"/>
+                <w:lang w:eastAsia="da-DK"/>
+              </w:rPr>
+            </w:pPr>
+            <w:r>
+              <w:rPr>
+                <w:rFonts w:asciiTheme="minorHAnsi" w:eastAsiaTheme="minorEastAsia" w:hAnsiTheme="minorHAnsi"/>
                 <w:lang w:eastAsia="da-DK"/>
               </w:rPr>
               <w:t>Godkendt/</w:t>
@@ -183,7 +169,6 @@
             <w:r>
               <w:rPr>
                 <w:rFonts w:asciiTheme="minorHAnsi" w:eastAsiaTheme="minorEastAsia" w:hAnsiTheme="minorHAnsi"/>
-                <w:b w:val="0"/>
                 <w:lang w:eastAsia="da-DK"/>
               </w:rPr>
               <w:br/>
@@ -204,35 +189,37 @@
           <w:p>
             <w:pPr>
               <w:rPr>
-                <w:rFonts w:asciiTheme="minorHAnsi" w:eastAsiaTheme="minorEastAsia" w:hAnsiTheme="minorHAnsi"/>
-                <w:b w:val="0"/>
-                <w:lang w:eastAsia="da-DK"/>
-              </w:rPr>
-            </w:pPr>
-            <w:r>
-              <w:rPr>
-                <w:rFonts w:asciiTheme="minorHAnsi" w:eastAsiaTheme="minorEastAsia" w:hAnsiTheme="minorHAnsi"/>
-                <w:b w:val="0"/>
-                <w:lang w:eastAsia="da-DK"/>
-              </w:rPr>
-              <w:t>Punkt 1.</w:t>
-            </w:r>
-          </w:p>
-          <w:p>
-            <w:pPr>
-              <w:rPr>
-                <w:rFonts w:asciiTheme="minorHAnsi" w:eastAsiaTheme="minorEastAsia" w:hAnsiTheme="minorHAnsi" w:cstheme="minorBidi"/>
-                <w:b w:val="0"/>
-                <w:lang w:eastAsia="da-DK"/>
-              </w:rPr>
-            </w:pPr>
-            <w:r>
-              <w:rPr>
-                <w:rFonts w:asciiTheme="minorHAnsi" w:eastAsiaTheme="minorEastAsia" w:hAnsiTheme="minorHAnsi" w:cstheme="minorBidi"/>
-                <w:b w:val="0"/>
-                <w:lang w:eastAsia="da-DK"/>
-              </w:rPr>
-              <w:t xml:space="preserve">BodyRock3000 skal være tændt og samlet. Minimum én sensor skal være konfigureret. </w:t>
+                <w:rFonts w:eastAsiaTheme="minorEastAsia"/>
+                <w:lang w:eastAsia="da-DK"/>
+              </w:rPr>
+            </w:pPr>
+            <w:r>
+              <w:rPr>
+                <w:rFonts w:eastAsiaTheme="minorEastAsia"/>
+                <w:lang w:eastAsia="da-DK"/>
+              </w:rPr>
+              <w:t>Punkt 1</w:t>
+            </w:r>
+          </w:p>
+          <w:p>
+            <w:pPr>
+              <w:rPr>
+                <w:rFonts w:eastAsia="SimSun" w:cs="Calibri"/>
+                <w:b w:val="0"/>
+                <w:kern w:val="1"/>
+                <w:szCs w:val="22"/>
+                <w:lang w:eastAsia="ar-SA"/>
+              </w:rPr>
+            </w:pPr>
+            <w:r>
+              <w:rPr>
+                <w:rFonts w:eastAsia="SimSun" w:cs="Calibri"/>
+                <w:b w:val="0"/>
+                <w:kern w:val="1"/>
+                <w:szCs w:val="22"/>
+                <w:lang w:eastAsia="ar-SA"/>
+              </w:rPr>
+              <w:t>Bruger vælger ”Indstil presets” i Rocks hovedmenu</w:t>
             </w:r>
           </w:p>
         </w:tc>
@@ -246,6 +233,66 @@
               <w:cnfStyle w:val="000000100000" w:firstRow="0" w:lastRow="0" w:firstColumn="0" w:lastColumn="0" w:oddVBand="0" w:evenVBand="0" w:oddHBand="1" w:evenHBand="0" w:firstRowFirstColumn="0" w:firstRowLastColumn="0" w:lastRowFirstColumn="0" w:lastRowLastColumn="0"/>
               <w:rPr>
                 <w:rFonts w:eastAsia="SimSun" w:cs="Calibri"/>
+                <w:kern w:val="1"/>
+                <w:szCs w:val="22"/>
+                <w:lang w:eastAsia="ar-SA"/>
+              </w:rPr>
+            </w:pPr>
+            <w:r>
+              <w:rPr>
+                <w:rFonts w:eastAsia="SimSun" w:cs="Calibri"/>
+                <w:kern w:val="1"/>
+                <w:szCs w:val="22"/>
+                <w:lang w:eastAsia="ar-SA"/>
+              </w:rPr>
+              <w:t>Bruger trykker på</w:t>
+            </w:r>
+            <w:r>
+              <w:rPr>
+                <w:rFonts w:eastAsia="SimSun" w:cs="Calibri"/>
+                <w:kern w:val="1"/>
+                <w:szCs w:val="22"/>
+                <w:lang w:eastAsia="ar-SA"/>
+              </w:rPr>
+              <w:t xml:space="preserve"> ”Indstil presets”</w:t>
+            </w:r>
+            <w:r>
+              <w:rPr>
+                <w:rFonts w:eastAsia="SimSun" w:cs="Calibri"/>
+                <w:kern w:val="1"/>
+                <w:szCs w:val="22"/>
+                <w:lang w:eastAsia="ar-SA"/>
+              </w:rPr>
+              <w:t xml:space="preserve"> knappen i</w:t>
+            </w:r>
+            <w:r>
+              <w:rPr>
+                <w:rFonts w:eastAsia="SimSun" w:cs="Calibri"/>
+                <w:kern w:val="1"/>
+                <w:szCs w:val="22"/>
+                <w:lang w:eastAsia="ar-SA"/>
+              </w:rPr>
+              <w:t xml:space="preserve"> Rocks hovedmenu</w:t>
+            </w:r>
+          </w:p>
+          <w:p>
+            <w:pPr>
+              <w:textAlignment w:val="center"/>
+              <w:cnfStyle w:val="000000100000" w:firstRow="0" w:lastRow="0" w:firstColumn="0" w:lastColumn="0" w:oddVBand="0" w:evenVBand="0" w:oddHBand="1" w:evenHBand="0" w:firstRowFirstColumn="0" w:firstRowLastColumn="0" w:lastRowFirstColumn="0" w:lastRowLastColumn="0"/>
+              <w:rPr>
+                <w:rFonts w:eastAsia="SimSun" w:cs="Calibri"/>
+                <w:kern w:val="1"/>
+                <w:szCs w:val="22"/>
+                <w:lang w:eastAsia="ar-SA"/>
+              </w:rPr>
+            </w:pPr>
+          </w:p>
+          <w:p>
+            <w:pPr>
+              <w:textAlignment w:val="center"/>
+              <w:cnfStyle w:val="000000100000" w:firstRow="0" w:lastRow="0" w:firstColumn="0" w:lastColumn="0" w:oddVBand="0" w:evenVBand="0" w:oddHBand="1" w:evenHBand="0" w:firstRowFirstColumn="0" w:firstRowLastColumn="0" w:lastRowFirstColumn="0" w:lastRowLastColumn="0"/>
+              <w:rPr>
+                <w:rFonts w:eastAsia="SimSun" w:cs="Calibri"/>
                 <w:color w:val="FF0000"/>
                 <w:kern w:val="1"/>
                 <w:lang w:eastAsia="ar-SA"/>
@@ -253,21 +300,12 @@
             </w:pPr>
             <w:r>
               <w:rPr>
-                <w:lang w:eastAsia="da-DK"/>
-              </w:rPr>
-              <w:t>UC1</w:t>
-            </w:r>
-            <w:r>
-              <w:rPr>
-                <w:lang w:eastAsia="da-DK"/>
-              </w:rPr>
-              <w:t xml:space="preserve"> og UC3 afvikles.</w:t>
-            </w:r>
-            <w:r>
-              <w:rPr>
-                <w:lang w:eastAsia="da-DK"/>
-              </w:rPr>
-              <w:t xml:space="preserve"> </w:t>
+                <w:rFonts w:eastAsia="SimSun" w:cs="Calibri"/>
+                <w:kern w:val="1"/>
+                <w:szCs w:val="22"/>
+                <w:lang w:eastAsia="ar-SA"/>
+              </w:rPr>
+              <w:t>Der testes visuelt hvilken menu, der vises på Rock-enheden</w:t>
             </w:r>
           </w:p>
         </w:tc>
@@ -288,14 +326,7 @@
                 <w:rFonts w:asciiTheme="minorHAnsi" w:eastAsiaTheme="minorEastAsia" w:hAnsiTheme="minorHAnsi" w:cstheme="minorBidi"/>
                 <w:lang w:eastAsia="da-DK"/>
               </w:rPr>
-              <w:t>Body og Rock er forbundne. Mi</w:t>
-            </w:r>
-            <w:r>
-              <w:rPr>
-                <w:rFonts w:asciiTheme="minorHAnsi" w:eastAsiaTheme="minorEastAsia" w:hAnsiTheme="minorHAnsi" w:cstheme="minorBidi"/>
-                <w:lang w:eastAsia="da-DK"/>
-              </w:rPr>
-              <w:t>nimum én sensor er konfigureret.</w:t>
+              <w:t>Menuen ”Indstil presets” vises på Rock</w:t>
             </w:r>
           </w:p>
         </w:tc>
@@ -338,43 +369,49 @@
             <w:pPr>
               <w:rPr>
                 <w:rFonts w:asciiTheme="minorHAnsi" w:eastAsiaTheme="minorEastAsia" w:hAnsiTheme="minorHAnsi"/>
-                <w:b w:val="0"/>
-                <w:lang w:eastAsia="da-DK"/>
-              </w:rPr>
-            </w:pPr>
-            <w:r>
-              <w:rPr>
-                <w:rFonts w:asciiTheme="minorHAnsi" w:eastAsiaTheme="minorEastAsia" w:hAnsiTheme="minorHAnsi"/>
-                <w:b w:val="0"/>
-                <w:lang w:eastAsia="da-DK"/>
-              </w:rPr>
-              <w:t>Punkt 2.</w:t>
-            </w:r>
-          </w:p>
-          <w:p>
-            <w:pPr>
-              <w:rPr>
-                <w:rFonts w:asciiTheme="minorHAnsi" w:eastAsiaTheme="minorEastAsia" w:hAnsiTheme="minorHAnsi"/>
-                <w:b w:val="0"/>
-                <w:lang w:eastAsia="da-DK"/>
-              </w:rPr>
-            </w:pPr>
-            <w:r>
-              <w:rPr>
-                <w:rFonts w:asciiTheme="minorHAnsi" w:eastAsiaTheme="minorEastAsia" w:hAnsiTheme="minorHAnsi"/>
-                <w:b w:val="0"/>
-                <w:lang w:eastAsia="da-DK"/>
-              </w:rPr>
-              <w:t>Ny preset.</w:t>
-            </w:r>
-            <w:r>
-              <w:rPr>
-                <w:rFonts w:asciiTheme="minorHAnsi" w:eastAsiaTheme="minorEastAsia" w:hAnsiTheme="minorHAnsi"/>
-                <w:b w:val="0"/>
-                <w:lang w:eastAsia="da-DK"/>
-              </w:rPr>
-              <w:t xml:space="preserve"> </w:t>
-            </w:r>
+                <w:lang w:eastAsia="da-DK"/>
+              </w:rPr>
+            </w:pPr>
+            <w:r>
+              <w:rPr>
+                <w:rFonts w:asciiTheme="minorHAnsi" w:eastAsiaTheme="minorEastAsia" w:hAnsiTheme="minorHAnsi"/>
+                <w:lang w:eastAsia="da-DK"/>
+              </w:rPr>
+              <w:t>Punkt 2</w:t>
+            </w:r>
+          </w:p>
+          <w:p>
+            <w:pPr>
+              <w:suppressLineNumbers/>
+              <w:suppressAutoHyphens/>
+              <w:spacing w:after="160" w:line="256" w:lineRule="auto"/>
+              <w:rPr>
+                <w:rFonts w:eastAsia="SimSun" w:cs="Calibri"/>
+                <w:b w:val="0"/>
+                <w:kern w:val="1"/>
+                <w:szCs w:val="22"/>
+                <w:lang w:eastAsia="ar-SA"/>
+              </w:rPr>
+            </w:pPr>
+            <w:r>
+              <w:rPr>
+                <w:rFonts w:eastAsia="SimSun" w:cs="Calibri"/>
+                <w:b w:val="0"/>
+                <w:kern w:val="1"/>
+                <w:szCs w:val="22"/>
+                <w:lang w:eastAsia="ar-SA"/>
+              </w:rPr>
+              <w:t>Bruger vælger ”Opret ny” i menuen</w:t>
+            </w:r>
+          </w:p>
+          <w:p>
+            <w:pPr>
+              <w:rPr>
+                <w:rFonts w:asciiTheme="minorHAnsi" w:eastAsiaTheme="minorEastAsia" w:hAnsiTheme="minorHAnsi"/>
+                <w:b w:val="0"/>
+                <w:lang w:eastAsia="da-DK"/>
+              </w:rPr>
+            </w:pPr>
           </w:p>
         </w:tc>
         <w:tc>
@@ -393,13 +430,46 @@
               <w:rPr>
                 <w:lang w:eastAsia="da-DK"/>
               </w:rPr>
-              <w:t>Hovedscenariet i UC4 gennemføres</w:t>
-            </w:r>
-            <w:r>
-              <w:rPr>
-                <w:lang w:eastAsia="da-DK"/>
-              </w:rPr>
-              <w:t>.</w:t>
+              <w:t>Bruger trykker på</w:t>
+            </w:r>
+            <w:r>
+              <w:rPr>
+                <w:lang w:eastAsia="da-DK"/>
+              </w:rPr>
+              <w:t xml:space="preserve"> ”Opret ny</w:t>
+            </w:r>
+            <w:r>
+              <w:rPr>
+                <w:lang w:eastAsia="da-DK"/>
+              </w:rPr>
+              <w:t>”-knappen</w:t>
+            </w:r>
+          </w:p>
+          <w:p>
+            <w:pPr>
+              <w:textAlignment w:val="center"/>
+              <w:cnfStyle w:val="000000000000" w:firstRow="0" w:lastRow="0" w:firstColumn="0" w:lastColumn="0" w:oddVBand="0" w:evenVBand="0" w:oddHBand="0" w:evenHBand="0" w:firstRowFirstColumn="0" w:firstRowLastColumn="0" w:lastRowFirstColumn="0" w:lastRowLastColumn="0"/>
+              <w:rPr>
+                <w:lang w:eastAsia="da-DK"/>
+              </w:rPr>
+            </w:pPr>
+          </w:p>
+          <w:p>
+            <w:pPr>
+              <w:textAlignment w:val="center"/>
+              <w:cnfStyle w:val="000000000000" w:firstRow="0" w:lastRow="0" w:firstColumn="0" w:lastColumn="0" w:oddVBand="0" w:evenVBand="0" w:oddHBand="0" w:evenHBand="0" w:firstRowFirstColumn="0" w:firstRowLastColumn="0" w:lastRowFirstColumn="0" w:lastRowLastColumn="0"/>
+              <w:rPr>
+                <w:lang w:eastAsia="da-DK"/>
+              </w:rPr>
+            </w:pPr>
+            <w:r>
+              <w:rPr>
+                <w:rFonts w:eastAsia="SimSun" w:cs="Calibri"/>
+                <w:kern w:val="1"/>
+                <w:szCs w:val="22"/>
+                <w:lang w:eastAsia="ar-SA"/>
+              </w:rPr>
+              <w:t>Der testes visuelt hvilken menu, der vises på Rock-enheden</w:t>
             </w:r>
           </w:p>
         </w:tc>
@@ -420,7 +490,14 @@
                 <w:rFonts w:asciiTheme="minorHAnsi" w:eastAsiaTheme="minorEastAsia" w:hAnsiTheme="minorHAnsi" w:cstheme="minorBidi"/>
                 <w:lang w:eastAsia="da-DK"/>
               </w:rPr>
-              <w:t>Der er et nyt preset tilgængeligt.</w:t>
+              <w:t>Menuen ”Opret ny”</w:t>
+            </w:r>
+            <w:r>
+              <w:rPr>
+                <w:rFonts w:asciiTheme="minorHAnsi" w:eastAsiaTheme="minorEastAsia" w:hAnsiTheme="minorHAnsi" w:cstheme="minorBidi"/>
+                <w:lang w:eastAsia="da-DK"/>
+              </w:rPr>
+              <w:t xml:space="preserve"> vises på Rock</w:t>
             </w:r>
           </w:p>
         </w:tc>
@@ -466,35 +543,49 @@
             <w:pPr>
               <w:rPr>
                 <w:rFonts w:asciiTheme="minorHAnsi" w:eastAsiaTheme="minorEastAsia" w:hAnsiTheme="minorHAnsi"/>
-                <w:b w:val="0"/>
-                <w:lang w:eastAsia="da-DK"/>
-              </w:rPr>
-            </w:pPr>
-            <w:r>
-              <w:rPr>
-                <w:rFonts w:asciiTheme="minorHAnsi" w:eastAsiaTheme="minorEastAsia" w:hAnsiTheme="minorHAnsi"/>
-                <w:b w:val="0"/>
-                <w:lang w:eastAsia="da-DK"/>
-              </w:rPr>
-              <w:t>Punkt 3.</w:t>
-            </w:r>
-          </w:p>
-          <w:p>
-            <w:pPr>
-              <w:rPr>
-                <w:rFonts w:asciiTheme="minorHAnsi" w:eastAsiaTheme="minorEastAsia" w:hAnsiTheme="minorHAnsi"/>
-                <w:b w:val="0"/>
-                <w:lang w:eastAsia="da-DK"/>
-              </w:rPr>
-            </w:pPr>
-            <w:r>
-              <w:rPr>
-                <w:rFonts w:asciiTheme="minorHAnsi" w:eastAsiaTheme="minorEastAsia" w:hAnsiTheme="minorHAnsi"/>
-                <w:b w:val="0"/>
-                <w:lang w:eastAsia="da-DK"/>
-              </w:rPr>
-              <w:t>Rediger preset.</w:t>
-            </w:r>
+                <w:lang w:eastAsia="da-DK"/>
+              </w:rPr>
+            </w:pPr>
+            <w:r>
+              <w:rPr>
+                <w:rFonts w:asciiTheme="minorHAnsi" w:eastAsiaTheme="minorEastAsia" w:hAnsiTheme="minorHAnsi"/>
+                <w:lang w:eastAsia="da-DK"/>
+              </w:rPr>
+              <w:t>Punkt 3</w:t>
+            </w:r>
+          </w:p>
+          <w:p>
+            <w:pPr>
+              <w:suppressLineNumbers/>
+              <w:suppressAutoHyphens/>
+              <w:spacing w:after="160" w:line="256" w:lineRule="auto"/>
+              <w:rPr>
+                <w:rFonts w:eastAsia="SimSun" w:cs="Calibri"/>
+                <w:b w:val="0"/>
+                <w:kern w:val="1"/>
+                <w:szCs w:val="22"/>
+                <w:lang w:eastAsia="ar-SA"/>
+              </w:rPr>
+            </w:pPr>
+            <w:r>
+              <w:rPr>
+                <w:rFonts w:eastAsia="SimSun" w:cs="Calibri"/>
+                <w:b w:val="0"/>
+                <w:kern w:val="1"/>
+                <w:szCs w:val="22"/>
+                <w:lang w:eastAsia="ar-SA"/>
+              </w:rPr>
+              <w:t>Bruger indtaster ønsket navn på preset</w:t>
+            </w:r>
+          </w:p>
+          <w:p>
+            <w:pPr>
+              <w:rPr>
+                <w:rFonts w:asciiTheme="minorHAnsi" w:eastAsiaTheme="minorEastAsia" w:hAnsiTheme="minorHAnsi"/>
+                <w:b w:val="0"/>
+                <w:lang w:eastAsia="da-DK"/>
+              </w:rPr>
+            </w:pPr>
           </w:p>
         </w:tc>
         <w:tc>
@@ -513,13 +604,46 @@
               <w:rPr>
                 <w:lang w:eastAsia="da-DK"/>
               </w:rPr>
-              <w:t>Undtagelse 2.a i UC4 gennemføres</w:t>
-            </w:r>
-            <w:r>
-              <w:rPr>
-                <w:lang w:eastAsia="da-DK"/>
-              </w:rPr>
-              <w:t xml:space="preserve"> </w:t>
+              <w:t xml:space="preserve">Bruger indtaster et </w:t>
+            </w:r>
+            <w:r>
+              <w:rPr>
+                <w:lang w:eastAsia="da-DK"/>
+              </w:rPr>
+              <w:t xml:space="preserve"> ar</w:t>
+            </w:r>
+            <w:r>
+              <w:rPr>
+                <w:lang w:eastAsia="da-DK"/>
+              </w:rPr>
+              <w:t>bitrært navn.</w:t>
+            </w:r>
+          </w:p>
+          <w:p>
+            <w:pPr>
+              <w:textAlignment w:val="center"/>
+              <w:cnfStyle w:val="000000100000" w:firstRow="0" w:lastRow="0" w:firstColumn="0" w:lastColumn="0" w:oddVBand="0" w:evenVBand="0" w:oddHBand="1" w:evenHBand="0" w:firstRowFirstColumn="0" w:firstRowLastColumn="0" w:lastRowFirstColumn="0" w:lastRowLastColumn="0"/>
+              <w:rPr>
+                <w:lang w:eastAsia="da-DK"/>
+              </w:rPr>
+            </w:pPr>
+          </w:p>
+          <w:p>
+            <w:pPr>
+              <w:textAlignment w:val="center"/>
+              <w:cnfStyle w:val="000000100000" w:firstRow="0" w:lastRow="0" w:firstColumn="0" w:lastColumn="0" w:oddVBand="0" w:evenVBand="0" w:oddHBand="1" w:evenHBand="0" w:firstRowFirstColumn="0" w:firstRowLastColumn="0" w:lastRowFirstColumn="0" w:lastRowLastColumn="0"/>
+              <w:rPr>
+                <w:lang w:eastAsia="da-DK"/>
+              </w:rPr>
+            </w:pPr>
+            <w:r>
+              <w:rPr>
+                <w:rFonts w:eastAsia="SimSun" w:cs="Calibri"/>
+                <w:kern w:val="1"/>
+                <w:szCs w:val="22"/>
+                <w:lang w:eastAsia="ar-SA"/>
+              </w:rPr>
+              <w:t>Der testes visuelt hvilken menu, der vises på Rock-enheden</w:t>
             </w:r>
           </w:p>
         </w:tc>
@@ -540,7 +664,14 @@
                 <w:rFonts w:asciiTheme="minorHAnsi" w:eastAsiaTheme="minorEastAsia" w:hAnsiTheme="minorHAnsi" w:cstheme="minorBidi"/>
                 <w:lang w:eastAsia="da-DK"/>
               </w:rPr>
-              <w:t>Et preset er ændret.</w:t>
+              <w:t xml:space="preserve">Efter godkendelse af navn præsenteres </w:t>
+            </w:r>
+            <w:r>
+              <w:rPr>
+                <w:rFonts w:asciiTheme="minorHAnsi" w:eastAsiaTheme="minorEastAsia" w:hAnsiTheme="minorHAnsi" w:cstheme="minorBidi"/>
+                <w:lang w:eastAsia="da-DK"/>
+              </w:rPr>
+              <w:t>den næste menu</w:t>
             </w:r>
           </w:p>
         </w:tc>
@@ -583,35 +714,89 @@
             <w:pPr>
               <w:rPr>
                 <w:rFonts w:asciiTheme="minorHAnsi" w:eastAsiaTheme="minorEastAsia" w:hAnsiTheme="minorHAnsi"/>
-                <w:b w:val="0"/>
-                <w:lang w:eastAsia="da-DK"/>
-              </w:rPr>
-            </w:pPr>
-            <w:r>
-              <w:rPr>
-                <w:rFonts w:asciiTheme="minorHAnsi" w:eastAsiaTheme="minorEastAsia" w:hAnsiTheme="minorHAnsi"/>
-                <w:b w:val="0"/>
-                <w:lang w:eastAsia="da-DK"/>
-              </w:rPr>
-              <w:t>Punkt 4.</w:t>
-            </w:r>
-          </w:p>
-          <w:p>
-            <w:pPr>
-              <w:rPr>
-                <w:rFonts w:asciiTheme="minorHAnsi" w:eastAsiaTheme="minorEastAsia" w:hAnsiTheme="minorHAnsi"/>
-                <w:b w:val="0"/>
-                <w:lang w:eastAsia="da-DK"/>
-              </w:rPr>
-            </w:pPr>
-            <w:r>
-              <w:rPr>
-                <w:rFonts w:asciiTheme="minorHAnsi" w:eastAsiaTheme="minorEastAsia" w:hAnsiTheme="minorHAnsi"/>
-                <w:b w:val="0"/>
-                <w:lang w:eastAsia="da-DK"/>
-              </w:rPr>
-              <w:t>Slet preset</w:t>
-            </w:r>
+                <w:lang w:eastAsia="da-DK"/>
+              </w:rPr>
+            </w:pPr>
+            <w:r>
+              <w:rPr>
+                <w:rFonts w:asciiTheme="minorHAnsi" w:eastAsiaTheme="minorEastAsia" w:hAnsiTheme="minorHAnsi"/>
+                <w:lang w:eastAsia="da-DK"/>
+              </w:rPr>
+              <w:t>Punkt 4</w:t>
+            </w:r>
+          </w:p>
+          <w:p>
+            <w:pPr>
+              <w:suppressLineNumbers/>
+              <w:suppressAutoHyphens/>
+              <w:spacing w:after="160" w:line="256" w:lineRule="auto"/>
+              <w:rPr>
+                <w:rFonts w:eastAsia="SimSun" w:cs="Calibri"/>
+                <w:b w:val="0"/>
+                <w:kern w:val="1"/>
+                <w:szCs w:val="22"/>
+                <w:lang w:eastAsia="ar-SA"/>
+              </w:rPr>
+            </w:pPr>
+            <w:r>
+              <w:rPr>
+                <w:rFonts w:eastAsia="SimSun" w:cs="Calibri"/>
+                <w:b w:val="0"/>
+                <w:kern w:val="1"/>
+                <w:szCs w:val="22"/>
+                <w:lang w:eastAsia="ar-SA"/>
+              </w:rPr>
+              <w:t>Bruger markerer de ønskede konfigurationer på liste</w:t>
+            </w:r>
+            <w:r>
+              <w:rPr>
+                <w:rFonts w:eastAsia="SimSun" w:cs="Calibri"/>
+                <w:b w:val="0"/>
+                <w:kern w:val="1"/>
+                <w:szCs w:val="22"/>
+                <w:lang w:eastAsia="ar-SA"/>
+              </w:rPr>
+              <w:t>n</w:t>
+            </w:r>
+            <w:r>
+              <w:rPr>
+                <w:rFonts w:eastAsia="SimSun" w:cs="Calibri"/>
+                <w:b w:val="0"/>
+                <w:kern w:val="1"/>
+                <w:szCs w:val="22"/>
+                <w:lang w:eastAsia="ar-SA"/>
+              </w:rPr>
+              <w:t xml:space="preserve"> over sensorkonfiguration</w:t>
+            </w:r>
+            <w:r>
+              <w:rPr>
+                <w:rFonts w:eastAsia="SimSun" w:cs="Calibri"/>
+                <w:b w:val="0"/>
+                <w:kern w:val="1"/>
+                <w:szCs w:val="22"/>
+                <w:lang w:eastAsia="ar-SA"/>
+              </w:rPr>
+              <w:t>er,</w:t>
+            </w:r>
+            <w:r>
+              <w:rPr>
+                <w:rFonts w:eastAsia="SimSun" w:cs="Calibri"/>
+                <w:b w:val="0"/>
+                <w:kern w:val="1"/>
+                <w:szCs w:val="22"/>
+                <w:lang w:eastAsia="ar-SA"/>
+              </w:rPr>
+              <w:t xml:space="preserve"> og tilføjer disse til det nuværende preset</w:t>
+            </w:r>
+          </w:p>
+          <w:p>
+            <w:pPr>
+              <w:rPr>
+                <w:rFonts w:asciiTheme="minorHAnsi" w:eastAsiaTheme="minorEastAsia" w:hAnsiTheme="minorHAnsi"/>
+                <w:b w:val="0"/>
+                <w:lang w:eastAsia="da-DK"/>
+              </w:rPr>
+            </w:pPr>
           </w:p>
         </w:tc>
         <w:tc>
@@ -630,13 +815,7 @@
               <w:rPr>
                 <w:lang w:eastAsia="da-DK"/>
               </w:rPr>
-              <w:t>Undtagelse 2.b i UC4 gennemføres</w:t>
-            </w:r>
-            <w:r>
-              <w:rPr>
-                <w:lang w:eastAsia="da-DK"/>
-              </w:rPr>
-              <w:t xml:space="preserve">  </w:t>
+              <w:t>Minimum én sensorkonfiguration vælges til det nye  preset</w:t>
             </w:r>
           </w:p>
         </w:tc>
@@ -657,42 +836,1754 @@
                 <w:rFonts w:asciiTheme="minorHAnsi" w:eastAsiaTheme="minorEastAsia" w:hAnsiTheme="minorHAnsi" w:cstheme="minorBidi"/>
                 <w:lang w:eastAsia="da-DK"/>
               </w:rPr>
-              <w:t>Et preset er slettet.</w:t>
-            </w:r>
+              <w:t>Der er tilføjet mindst én sensor-konfiguration til dette preset</w:t>
+            </w:r>
+          </w:p>
+        </w:tc>
+        <w:tc>
+          <w:tcPr>
+            <w:tcW w:w="1556" w:type="dxa"/>
+          </w:tcPr>
+          <w:p>
+            <w:pPr>
+              <w:cnfStyle w:val="000000000000" w:firstRow="0" w:lastRow="0" w:firstColumn="0" w:lastColumn="0" w:oddVBand="0" w:evenVBand="0" w:oddHBand="0" w:evenHBand="0" w:firstRowFirstColumn="0" w:firstRowLastColumn="0" w:lastRowFirstColumn="0" w:lastRowLastColumn="0"/>
+              <w:rPr>
+                <w:rFonts w:asciiTheme="minorHAnsi" w:eastAsiaTheme="minorEastAsia" w:hAnsiTheme="minorHAnsi" w:cstheme="minorBidi"/>
+                <w:lang w:eastAsia="da-DK"/>
+              </w:rPr>
+            </w:pPr>
+          </w:p>
+        </w:tc>
+        <w:tc>
+          <w:tcPr>
+            <w:tcW w:w="1407" w:type="dxa"/>
+          </w:tcPr>
+          <w:p>
+            <w:pPr>
+              <w:cnfStyle w:val="000000000000" w:firstRow="0" w:lastRow="0" w:firstColumn="0" w:lastColumn="0" w:oddVBand="0" w:evenVBand="0" w:oddHBand="0" w:evenHBand="0" w:firstRowFirstColumn="0" w:firstRowLastColumn="0" w:lastRowFirstColumn="0" w:lastRowLastColumn="0"/>
+              <w:rPr>
+                <w:rFonts w:asciiTheme="minorHAnsi" w:eastAsiaTheme="minorEastAsia" w:hAnsiTheme="minorHAnsi" w:cstheme="minorBidi"/>
+                <w:lang w:eastAsia="da-DK"/>
+              </w:rPr>
+            </w:pPr>
+          </w:p>
+        </w:tc>
+      </w:tr>
+      <w:tr>
+        <w:trPr>
+          <w:cnfStyle w:val="000000100000" w:firstRow="0" w:lastRow="0" w:firstColumn="0" w:lastColumn="0" w:oddVBand="0" w:evenVBand="0" w:oddHBand="1" w:evenHBand="0" w:firstRowFirstColumn="0" w:firstRowLastColumn="0" w:lastRowFirstColumn="0" w:lastRowLastColumn="0"/>
+        </w:trPr>
+        <w:tc>
+          <w:tcPr>
+            <w:cnfStyle w:val="001000000000" w:firstRow="0" w:lastRow="0" w:firstColumn="1" w:lastColumn="0" w:oddVBand="0" w:evenVBand="0" w:oddHBand="0" w:evenHBand="0" w:firstRowFirstColumn="0" w:firstRowLastColumn="0" w:lastRowFirstColumn="0" w:lastRowLastColumn="0"/>
+            <w:tcW w:w="2256" w:type="dxa"/>
+          </w:tcPr>
+          <w:p>
+            <w:pPr>
+              <w:rPr>
+                <w:rFonts w:asciiTheme="minorHAnsi" w:eastAsiaTheme="minorEastAsia" w:hAnsiTheme="minorHAnsi"/>
+                <w:lang w:eastAsia="da-DK"/>
+              </w:rPr>
+            </w:pPr>
+            <w:r>
+              <w:rPr>
+                <w:rFonts w:asciiTheme="minorHAnsi" w:eastAsiaTheme="minorEastAsia" w:hAnsiTheme="minorHAnsi"/>
+                <w:lang w:eastAsia="da-DK"/>
+              </w:rPr>
+              <w:t>Punkt 5</w:t>
+            </w:r>
+          </w:p>
+          <w:p>
+            <w:pPr>
+              <w:suppressLineNumbers/>
+              <w:suppressAutoHyphens/>
+              <w:spacing w:after="160" w:line="256" w:lineRule="auto"/>
+              <w:rPr>
+                <w:rFonts w:eastAsia="SimSun" w:cs="Calibri"/>
+                <w:b w:val="0"/>
+                <w:kern w:val="1"/>
+                <w:szCs w:val="22"/>
+                <w:lang w:eastAsia="ar-SA"/>
+              </w:rPr>
+            </w:pPr>
+            <w:r>
+              <w:rPr>
+                <w:rFonts w:eastAsia="SimSun" w:cs="Calibri"/>
+                <w:b w:val="0"/>
+                <w:kern w:val="1"/>
+                <w:szCs w:val="22"/>
+                <w:lang w:eastAsia="ar-SA"/>
+              </w:rPr>
+              <w:t>Bruger trykker på ”Fortsæt”</w:t>
+            </w:r>
+          </w:p>
+        </w:tc>
+        <w:tc>
+          <w:tcPr>
+            <w:tcW w:w="2264" w:type="dxa"/>
+          </w:tcPr>
+          <w:p>
+            <w:pPr>
+              <w:textAlignment w:val="center"/>
+              <w:cnfStyle w:val="000000100000" w:firstRow="0" w:lastRow="0" w:firstColumn="0" w:lastColumn="0" w:oddVBand="0" w:evenVBand="0" w:oddHBand="1" w:evenHBand="0" w:firstRowFirstColumn="0" w:firstRowLastColumn="0" w:lastRowFirstColumn="0" w:lastRowLastColumn="0"/>
+              <w:rPr>
+                <w:lang w:eastAsia="da-DK"/>
+              </w:rPr>
+            </w:pPr>
+            <w:r>
+              <w:rPr>
+                <w:lang w:eastAsia="da-DK"/>
+              </w:rPr>
+              <w:t>Bruger trykker på ”Fortsæt”-knappen</w:t>
+            </w:r>
+          </w:p>
+          <w:p>
+            <w:pPr>
+              <w:textAlignment w:val="center"/>
+              <w:cnfStyle w:val="000000100000" w:firstRow="0" w:lastRow="0" w:firstColumn="0" w:lastColumn="0" w:oddVBand="0" w:evenVBand="0" w:oddHBand="1" w:evenHBand="0" w:firstRowFirstColumn="0" w:firstRowLastColumn="0" w:lastRowFirstColumn="0" w:lastRowLastColumn="0"/>
+              <w:rPr>
+                <w:lang w:eastAsia="da-DK"/>
+              </w:rPr>
+            </w:pPr>
+          </w:p>
+          <w:p>
+            <w:pPr>
+              <w:textAlignment w:val="center"/>
+              <w:cnfStyle w:val="000000100000" w:firstRow="0" w:lastRow="0" w:firstColumn="0" w:lastColumn="0" w:oddVBand="0" w:evenVBand="0" w:oddHBand="1" w:evenHBand="0" w:firstRowFirstColumn="0" w:firstRowLastColumn="0" w:lastRowFirstColumn="0" w:lastRowLastColumn="0"/>
+              <w:rPr>
+                <w:lang w:eastAsia="da-DK"/>
+              </w:rPr>
+            </w:pPr>
+            <w:r>
+              <w:rPr>
+                <w:rFonts w:eastAsia="SimSun" w:cs="Calibri"/>
+                <w:kern w:val="1"/>
+                <w:szCs w:val="22"/>
+                <w:lang w:eastAsia="ar-SA"/>
+              </w:rPr>
+              <w:t>Der testes visuelt hvilken menu, der vises på Rock-enheden</w:t>
+            </w:r>
+          </w:p>
+        </w:tc>
+        <w:tc>
+          <w:tcPr>
+            <w:tcW w:w="2145" w:type="dxa"/>
+          </w:tcPr>
+          <w:p>
+            <w:pPr>
+              <w:cnfStyle w:val="000000100000" w:firstRow="0" w:lastRow="0" w:firstColumn="0" w:lastColumn="0" w:oddVBand="0" w:evenVBand="0" w:oddHBand="1" w:evenHBand="0" w:firstRowFirstColumn="0" w:firstRowLastColumn="0" w:lastRowFirstColumn="0" w:lastRowLastColumn="0"/>
+              <w:rPr>
+                <w:rFonts w:asciiTheme="minorHAnsi" w:eastAsiaTheme="minorEastAsia" w:hAnsiTheme="minorHAnsi" w:cstheme="minorBidi"/>
+                <w:lang w:eastAsia="da-DK"/>
+              </w:rPr>
+            </w:pPr>
+            <w:r>
+              <w:rPr>
+                <w:rFonts w:asciiTheme="minorHAnsi" w:eastAsiaTheme="minorEastAsia" w:hAnsiTheme="minorHAnsi" w:cstheme="minorBidi"/>
+                <w:lang w:eastAsia="da-DK"/>
+              </w:rPr>
+              <w:t>Rock kommer med en prompt om hvorvidt man er sikker.</w:t>
+            </w:r>
+          </w:p>
+        </w:tc>
+        <w:tc>
+          <w:tcPr>
+            <w:tcW w:w="1556" w:type="dxa"/>
+          </w:tcPr>
+          <w:p>
+            <w:pPr>
+              <w:cnfStyle w:val="000000100000" w:firstRow="0" w:lastRow="0" w:firstColumn="0" w:lastColumn="0" w:oddVBand="0" w:evenVBand="0" w:oddHBand="1" w:evenHBand="0" w:firstRowFirstColumn="0" w:firstRowLastColumn="0" w:lastRowFirstColumn="0" w:lastRowLastColumn="0"/>
+              <w:rPr>
+                <w:rFonts w:asciiTheme="minorHAnsi" w:eastAsiaTheme="minorEastAsia" w:hAnsiTheme="minorHAnsi" w:cstheme="minorBidi"/>
+                <w:lang w:eastAsia="da-DK"/>
+              </w:rPr>
+            </w:pPr>
+          </w:p>
+        </w:tc>
+        <w:tc>
+          <w:tcPr>
+            <w:tcW w:w="1407" w:type="dxa"/>
+          </w:tcPr>
+          <w:p>
+            <w:pPr>
+              <w:cnfStyle w:val="000000100000" w:firstRow="0" w:lastRow="0" w:firstColumn="0" w:lastColumn="0" w:oddVBand="0" w:evenVBand="0" w:oddHBand="1" w:evenHBand="0" w:firstRowFirstColumn="0" w:firstRowLastColumn="0" w:lastRowFirstColumn="0" w:lastRowLastColumn="0"/>
+              <w:rPr>
+                <w:rFonts w:asciiTheme="minorHAnsi" w:eastAsiaTheme="minorEastAsia" w:hAnsiTheme="minorHAnsi" w:cstheme="minorBidi"/>
+                <w:lang w:eastAsia="da-DK"/>
+              </w:rPr>
+            </w:pPr>
+          </w:p>
+        </w:tc>
+      </w:tr>
+      <w:tr>
+        <w:tc>
+          <w:tcPr>
+            <w:cnfStyle w:val="001000000000" w:firstRow="0" w:lastRow="0" w:firstColumn="1" w:lastColumn="0" w:oddVBand="0" w:evenVBand="0" w:oddHBand="0" w:evenHBand="0" w:firstRowFirstColumn="0" w:firstRowLastColumn="0" w:lastRowFirstColumn="0" w:lastRowLastColumn="0"/>
+            <w:tcW w:w="2256" w:type="dxa"/>
+          </w:tcPr>
+          <w:p>
+            <w:pPr>
+              <w:rPr>
+                <w:rFonts w:asciiTheme="minorHAnsi" w:eastAsiaTheme="minorEastAsia" w:hAnsiTheme="minorHAnsi"/>
+                <w:lang w:eastAsia="da-DK"/>
+              </w:rPr>
+            </w:pPr>
+            <w:r>
+              <w:rPr>
+                <w:rFonts w:asciiTheme="minorHAnsi" w:eastAsiaTheme="minorEastAsia" w:hAnsiTheme="minorHAnsi"/>
+                <w:lang w:eastAsia="da-DK"/>
+              </w:rPr>
+              <w:t>Punkt 6</w:t>
+            </w:r>
+          </w:p>
+          <w:p>
+            <w:pPr>
+              <w:suppressLineNumbers/>
+              <w:suppressAutoHyphens/>
+              <w:spacing w:after="160" w:line="256" w:lineRule="auto"/>
+              <w:rPr>
+                <w:rFonts w:eastAsia="SimSun" w:cs="Calibri"/>
+                <w:b w:val="0"/>
+                <w:kern w:val="1"/>
+                <w:szCs w:val="22"/>
+                <w:lang w:eastAsia="ar-SA"/>
+              </w:rPr>
+            </w:pPr>
+            <w:r>
+              <w:rPr>
+                <w:rFonts w:eastAsia="SimSun" w:cs="Calibri"/>
+                <w:b w:val="0"/>
+                <w:kern w:val="1"/>
+                <w:szCs w:val="22"/>
+                <w:lang w:eastAsia="ar-SA"/>
+              </w:rPr>
+              <w:t>Systemet præsenterer de valgte indstillinger på displayet og anmoder om bekræftelse</w:t>
+            </w:r>
+          </w:p>
+          <w:p>
+            <w:pPr>
+              <w:rPr>
+                <w:rFonts w:asciiTheme="minorHAnsi" w:eastAsiaTheme="minorEastAsia" w:hAnsiTheme="minorHAnsi"/>
+                <w:b w:val="0"/>
+                <w:lang w:eastAsia="da-DK"/>
+              </w:rPr>
+            </w:pPr>
+          </w:p>
+        </w:tc>
+        <w:tc>
+          <w:tcPr>
+            <w:tcW w:w="2264" w:type="dxa"/>
+          </w:tcPr>
+          <w:p>
+            <w:pPr>
+              <w:textAlignment w:val="center"/>
+              <w:cnfStyle w:val="000000000000" w:firstRow="0" w:lastRow="0" w:firstColumn="0" w:lastColumn="0" w:oddVBand="0" w:evenVBand="0" w:oddHBand="0" w:evenHBand="0" w:firstRowFirstColumn="0" w:firstRowLastColumn="0" w:lastRowFirstColumn="0" w:lastRowLastColumn="0"/>
+              <w:rPr>
+                <w:lang w:eastAsia="da-DK"/>
+              </w:rPr>
+            </w:pPr>
+            <w:r>
+              <w:rPr>
+                <w:rFonts w:eastAsia="SimSun" w:cs="Calibri"/>
+                <w:kern w:val="1"/>
+                <w:szCs w:val="22"/>
+                <w:lang w:eastAsia="ar-SA"/>
+              </w:rPr>
+              <w:t>Der testes visuelt hvilken menu, der vises på Rock-enheden</w:t>
+            </w:r>
+          </w:p>
+        </w:tc>
+        <w:tc>
+          <w:tcPr>
+            <w:tcW w:w="2145" w:type="dxa"/>
+          </w:tcPr>
+          <w:p>
+            <w:pPr>
+              <w:cnfStyle w:val="000000000000" w:firstRow="0" w:lastRow="0" w:firstColumn="0" w:lastColumn="0" w:oddVBand="0" w:evenVBand="0" w:oddHBand="0" w:evenHBand="0" w:firstRowFirstColumn="0" w:firstRowLastColumn="0" w:lastRowFirstColumn="0" w:lastRowLastColumn="0"/>
+              <w:rPr>
+                <w:rFonts w:asciiTheme="minorHAnsi" w:eastAsiaTheme="minorEastAsia" w:hAnsiTheme="minorHAnsi" w:cstheme="minorBidi"/>
+                <w:lang w:eastAsia="da-DK"/>
+              </w:rPr>
+            </w:pPr>
+            <w:r>
+              <w:rPr>
+                <w:rFonts w:asciiTheme="minorHAnsi" w:eastAsiaTheme="minorEastAsia" w:hAnsiTheme="minorHAnsi" w:cstheme="minorBidi"/>
+                <w:lang w:eastAsia="da-DK"/>
+              </w:rPr>
+              <w:t>Den rigtige menu er vist på skærmen</w:t>
+            </w:r>
+          </w:p>
+        </w:tc>
+        <w:tc>
+          <w:tcPr>
+            <w:tcW w:w="1556" w:type="dxa"/>
+          </w:tcPr>
+          <w:p>
+            <w:pPr>
+              <w:cnfStyle w:val="000000000000" w:firstRow="0" w:lastRow="0" w:firstColumn="0" w:lastColumn="0" w:oddVBand="0" w:evenVBand="0" w:oddHBand="0" w:evenHBand="0" w:firstRowFirstColumn="0" w:firstRowLastColumn="0" w:lastRowFirstColumn="0" w:lastRowLastColumn="0"/>
+              <w:rPr>
+                <w:rFonts w:asciiTheme="minorHAnsi" w:eastAsiaTheme="minorEastAsia" w:hAnsiTheme="minorHAnsi" w:cstheme="minorBidi"/>
+                <w:lang w:eastAsia="da-DK"/>
+              </w:rPr>
+            </w:pPr>
+          </w:p>
+        </w:tc>
+        <w:tc>
+          <w:tcPr>
+            <w:tcW w:w="1407" w:type="dxa"/>
+          </w:tcPr>
+          <w:p>
+            <w:pPr>
+              <w:cnfStyle w:val="000000000000" w:firstRow="0" w:lastRow="0" w:firstColumn="0" w:lastColumn="0" w:oddVBand="0" w:evenVBand="0" w:oddHBand="0" w:evenHBand="0" w:firstRowFirstColumn="0" w:firstRowLastColumn="0" w:lastRowFirstColumn="0" w:lastRowLastColumn="0"/>
+              <w:rPr>
+                <w:rFonts w:asciiTheme="minorHAnsi" w:eastAsiaTheme="minorEastAsia" w:hAnsiTheme="minorHAnsi" w:cstheme="minorBidi"/>
+                <w:lang w:eastAsia="da-DK"/>
+              </w:rPr>
+            </w:pPr>
+          </w:p>
+        </w:tc>
+      </w:tr>
+      <w:tr>
+        <w:trPr>
+          <w:cnfStyle w:val="000000100000" w:firstRow="0" w:lastRow="0" w:firstColumn="0" w:lastColumn="0" w:oddVBand="0" w:evenVBand="0" w:oddHBand="1" w:evenHBand="0" w:firstRowFirstColumn="0" w:firstRowLastColumn="0" w:lastRowFirstColumn="0" w:lastRowLastColumn="0"/>
+        </w:trPr>
+        <w:tc>
+          <w:tcPr>
+            <w:cnfStyle w:val="001000000000" w:firstRow="0" w:lastRow="0" w:firstColumn="1" w:lastColumn="0" w:oddVBand="0" w:evenVBand="0" w:oddHBand="0" w:evenHBand="0" w:firstRowFirstColumn="0" w:firstRowLastColumn="0" w:lastRowFirstColumn="0" w:lastRowLastColumn="0"/>
+            <w:tcW w:w="2256" w:type="dxa"/>
+          </w:tcPr>
+          <w:p>
+            <w:pPr>
+              <w:rPr>
+                <w:rFonts w:asciiTheme="minorHAnsi" w:eastAsiaTheme="minorEastAsia" w:hAnsiTheme="minorHAnsi"/>
+                <w:lang w:eastAsia="da-DK"/>
+              </w:rPr>
+            </w:pPr>
+            <w:r>
+              <w:rPr>
+                <w:rFonts w:asciiTheme="minorHAnsi" w:eastAsiaTheme="minorEastAsia" w:hAnsiTheme="minorHAnsi"/>
+                <w:lang w:eastAsia="da-DK"/>
+              </w:rPr>
+              <w:t>Punkt 7</w:t>
+            </w:r>
+          </w:p>
+          <w:p>
+            <w:pPr>
+              <w:suppressLineNumbers/>
+              <w:suppressAutoHyphens/>
+              <w:spacing w:after="160" w:line="256" w:lineRule="auto"/>
+              <w:rPr>
+                <w:rFonts w:eastAsia="SimSun" w:cs="Calibri"/>
+                <w:b w:val="0"/>
+                <w:kern w:val="1"/>
+                <w:szCs w:val="22"/>
+                <w:lang w:eastAsia="ar-SA"/>
+              </w:rPr>
+            </w:pPr>
+            <w:r>
+              <w:rPr>
+                <w:rFonts w:eastAsia="SimSun" w:cs="Calibri"/>
+                <w:b w:val="0"/>
+                <w:kern w:val="1"/>
+                <w:szCs w:val="22"/>
+                <w:lang w:eastAsia="ar-SA"/>
+              </w:rPr>
+              <w:t xml:space="preserve">Bruger accepterer ændringerne og UC4 </w:t>
+            </w:r>
+            <w:r>
+              <w:rPr>
+                <w:rFonts w:eastAsia="SimSun" w:cs="Calibri"/>
+                <w:b w:val="0"/>
+                <w:kern w:val="1"/>
+                <w:szCs w:val="22"/>
+                <w:lang w:eastAsia="ar-SA"/>
+              </w:rPr>
+              <w:lastRenderedPageBreak/>
+              <w:t>afsluttes</w:t>
+            </w:r>
+          </w:p>
+          <w:p>
+            <w:pPr>
+              <w:rPr>
+                <w:rFonts w:asciiTheme="minorHAnsi" w:eastAsiaTheme="minorEastAsia" w:hAnsiTheme="minorHAnsi"/>
+                <w:lang w:eastAsia="da-DK"/>
+              </w:rPr>
+            </w:pPr>
+          </w:p>
+        </w:tc>
+        <w:tc>
+          <w:tcPr>
+            <w:tcW w:w="2264" w:type="dxa"/>
+          </w:tcPr>
+          <w:p>
+            <w:pPr>
+              <w:textAlignment w:val="center"/>
+              <w:cnfStyle w:val="000000100000" w:firstRow="0" w:lastRow="0" w:firstColumn="0" w:lastColumn="0" w:oddVBand="0" w:evenVBand="0" w:oddHBand="1" w:evenHBand="0" w:firstRowFirstColumn="0" w:firstRowLastColumn="0" w:lastRowFirstColumn="0" w:lastRowLastColumn="0"/>
+              <w:rPr>
+                <w:lang w:eastAsia="da-DK"/>
+              </w:rPr>
+            </w:pPr>
+            <w:r>
+              <w:rPr>
+                <w:lang w:eastAsia="da-DK"/>
+              </w:rPr>
+              <w:lastRenderedPageBreak/>
+              <w:t>Bruger trykker på ”Ja”-knappen.</w:t>
+            </w:r>
+          </w:p>
+          <w:p>
+            <w:pPr>
+              <w:textAlignment w:val="center"/>
+              <w:cnfStyle w:val="000000100000" w:firstRow="0" w:lastRow="0" w:firstColumn="0" w:lastColumn="0" w:oddVBand="0" w:evenVBand="0" w:oddHBand="1" w:evenHBand="0" w:firstRowFirstColumn="0" w:firstRowLastColumn="0" w:lastRowFirstColumn="0" w:lastRowLastColumn="0"/>
+              <w:rPr>
+                <w:lang w:eastAsia="da-DK"/>
+              </w:rPr>
+            </w:pPr>
+          </w:p>
+          <w:p>
+            <w:pPr>
+              <w:textAlignment w:val="center"/>
+              <w:cnfStyle w:val="000000100000" w:firstRow="0" w:lastRow="0" w:firstColumn="0" w:lastColumn="0" w:oddVBand="0" w:evenVBand="0" w:oddHBand="1" w:evenHBand="0" w:firstRowFirstColumn="0" w:firstRowLastColumn="0" w:lastRowFirstColumn="0" w:lastRowLastColumn="0"/>
+              <w:rPr>
+                <w:lang w:eastAsia="da-DK"/>
+              </w:rPr>
+            </w:pPr>
+            <w:r>
+              <w:rPr>
+                <w:rFonts w:eastAsia="SimSun" w:cs="Calibri"/>
+                <w:kern w:val="1"/>
+                <w:szCs w:val="22"/>
+                <w:lang w:eastAsia="ar-SA"/>
+              </w:rPr>
+              <w:lastRenderedPageBreak/>
+              <w:t>Der testes visuelt hvilken menu, der vises på Rock-enheden</w:t>
+            </w:r>
+          </w:p>
+        </w:tc>
+        <w:tc>
+          <w:tcPr>
+            <w:tcW w:w="2145" w:type="dxa"/>
+          </w:tcPr>
+          <w:p>
+            <w:pPr>
+              <w:cnfStyle w:val="000000100000" w:firstRow="0" w:lastRow="0" w:firstColumn="0" w:lastColumn="0" w:oddVBand="0" w:evenVBand="0" w:oddHBand="1" w:evenHBand="0" w:firstRowFirstColumn="0" w:firstRowLastColumn="0" w:lastRowFirstColumn="0" w:lastRowLastColumn="0"/>
+              <w:rPr>
+                <w:rFonts w:asciiTheme="minorHAnsi" w:eastAsiaTheme="minorEastAsia" w:hAnsiTheme="minorHAnsi" w:cstheme="minorBidi"/>
+                <w:lang w:eastAsia="da-DK"/>
+              </w:rPr>
+            </w:pPr>
+            <w:r>
+              <w:rPr>
+                <w:rFonts w:asciiTheme="minorHAnsi" w:eastAsiaTheme="minorEastAsia" w:hAnsiTheme="minorHAnsi" w:cstheme="minorBidi"/>
+                <w:lang w:eastAsia="da-DK"/>
+              </w:rPr>
+              <w:lastRenderedPageBreak/>
+              <w:t xml:space="preserve">Presettet er gemt og </w:t>
+            </w:r>
+            <w:r>
+              <w:rPr>
+                <w:rFonts w:asciiTheme="minorHAnsi" w:eastAsiaTheme="minorEastAsia" w:hAnsiTheme="minorHAnsi" w:cstheme="minorBidi"/>
+                <w:lang w:eastAsia="da-DK"/>
+              </w:rPr>
+              <w:t>bruger returneres til hovedmenuen.</w:t>
+            </w:r>
+          </w:p>
+        </w:tc>
+        <w:tc>
+          <w:tcPr>
+            <w:tcW w:w="1556" w:type="dxa"/>
+          </w:tcPr>
+          <w:p>
+            <w:pPr>
+              <w:cnfStyle w:val="000000100000" w:firstRow="0" w:lastRow="0" w:firstColumn="0" w:lastColumn="0" w:oddVBand="0" w:evenVBand="0" w:oddHBand="1" w:evenHBand="0" w:firstRowFirstColumn="0" w:firstRowLastColumn="0" w:lastRowFirstColumn="0" w:lastRowLastColumn="0"/>
+              <w:rPr>
+                <w:rFonts w:asciiTheme="minorHAnsi" w:eastAsiaTheme="minorEastAsia" w:hAnsiTheme="minorHAnsi" w:cstheme="minorBidi"/>
+                <w:lang w:eastAsia="da-DK"/>
+              </w:rPr>
+            </w:pPr>
+          </w:p>
+        </w:tc>
+        <w:tc>
+          <w:tcPr>
+            <w:tcW w:w="1407" w:type="dxa"/>
+          </w:tcPr>
+          <w:p>
+            <w:pPr>
+              <w:cnfStyle w:val="000000100000" w:firstRow="0" w:lastRow="0" w:firstColumn="0" w:lastColumn="0" w:oddVBand="0" w:evenVBand="0" w:oddHBand="1" w:evenHBand="0" w:firstRowFirstColumn="0" w:firstRowLastColumn="0" w:lastRowFirstColumn="0" w:lastRowLastColumn="0"/>
+              <w:rPr>
+                <w:rFonts w:asciiTheme="minorHAnsi" w:eastAsiaTheme="minorEastAsia" w:hAnsiTheme="minorHAnsi" w:cstheme="minorBidi"/>
+                <w:lang w:eastAsia="da-DK"/>
+              </w:rPr>
+            </w:pPr>
+          </w:p>
+          <w:p>
+            <w:pPr>
+              <w:cnfStyle w:val="000000100000" w:firstRow="0" w:lastRow="0" w:firstColumn="0" w:lastColumn="0" w:oddVBand="0" w:evenVBand="0" w:oddHBand="1" w:evenHBand="0" w:firstRowFirstColumn="0" w:firstRowLastColumn="0" w:lastRowFirstColumn="0" w:lastRowLastColumn="0"/>
+              <w:rPr>
+                <w:rFonts w:asciiTheme="minorHAnsi" w:eastAsiaTheme="minorEastAsia" w:hAnsiTheme="minorHAnsi" w:cstheme="minorBidi"/>
+                <w:lang w:eastAsia="da-DK"/>
+              </w:rPr>
+            </w:pPr>
+          </w:p>
+        </w:tc>
+      </w:tr>
+    </w:tbl>
+    <w:p/>
+    <w:p/>
+    <w:tbl>
+      <w:tblPr>
+        <w:tblStyle w:val="Almindeligtabel11"/>
+        <w:tblW w:w="0" w:type="auto"/>
+        <w:tblBorders>
+          <w:top w:val="single" w:sz="4" w:space="0" w:color="auto"/>
+          <w:left w:val="single" w:sz="4" w:space="0" w:color="auto"/>
+          <w:bottom w:val="single" w:sz="4" w:space="0" w:color="auto"/>
+          <w:right w:val="single" w:sz="4" w:space="0" w:color="auto"/>
+          <w:insideH w:val="single" w:sz="4" w:space="0" w:color="auto"/>
+          <w:insideV w:val="single" w:sz="4" w:space="0" w:color="auto"/>
+        </w:tblBorders>
+        <w:tblLook w:val="04A0" w:firstRow="1" w:lastRow="0" w:firstColumn="1" w:lastColumn="0" w:noHBand="0" w:noVBand="1"/>
+      </w:tblPr>
+      <w:tblGrid>
+        <w:gridCol w:w="2256"/>
+        <w:gridCol w:w="2264"/>
+        <w:gridCol w:w="2145"/>
+        <w:gridCol w:w="1556"/>
+        <w:gridCol w:w="1407"/>
+      </w:tblGrid>
+      <w:tr>
+        <w:trPr>
+          <w:cnfStyle w:val="100000000000" w:firstRow="1" w:lastRow="0" w:firstColumn="0" w:lastColumn="0" w:oddVBand="0" w:evenVBand="0" w:oddHBand="0" w:evenHBand="0" w:firstRowFirstColumn="0" w:firstRowLastColumn="0" w:lastRowFirstColumn="0" w:lastRowLastColumn="0"/>
+        </w:trPr>
+        <w:tc>
+          <w:tcPr>
+            <w:cnfStyle w:val="001000000000" w:firstRow="0" w:lastRow="0" w:firstColumn="1" w:lastColumn="0" w:oddVBand="0" w:evenVBand="0" w:oddHBand="0" w:evenHBand="0" w:firstRowFirstColumn="0" w:firstRowLastColumn="0" w:lastRowFirstColumn="0" w:lastRowLastColumn="0"/>
+            <w:tcW w:w="2256" w:type="dxa"/>
+            <w:shd w:val="clear" w:color="auto" w:fill="ACB9CA" w:themeFill="text2" w:themeFillTint="66"/>
+          </w:tcPr>
+          <w:p>
+            <w:pPr>
+              <w:rPr>
+                <w:rFonts w:asciiTheme="minorHAnsi" w:eastAsiaTheme="minorEastAsia" w:hAnsiTheme="minorHAnsi"/>
+                <w:color w:val="4F81BD"/>
+                <w:lang w:eastAsia="da-DK"/>
+              </w:rPr>
+            </w:pPr>
+            <w:r>
+              <w:rPr>
+                <w:rFonts w:asciiTheme="minorHAnsi" w:eastAsiaTheme="minorEastAsia" w:hAnsiTheme="minorHAnsi"/>
+                <w:lang w:eastAsia="da-DK"/>
+              </w:rPr>
+              <w:t>Use Case 4:</w:t>
+            </w:r>
+            <w:r>
+              <w:rPr>
+                <w:rFonts w:asciiTheme="minorHAnsi" w:eastAsiaTheme="minorEastAsia" w:hAnsiTheme="minorHAnsi"/>
+                <w:lang w:eastAsia="da-DK"/>
+              </w:rPr>
+              <w:br/>
+            </w:r>
+            <w:r>
+              <w:rPr>
+                <w:rFonts w:asciiTheme="minorHAnsi" w:eastAsiaTheme="minorEastAsia" w:hAnsiTheme="minorHAnsi"/>
+                <w:i/>
+                <w:lang w:eastAsia="da-DK"/>
+              </w:rPr>
+              <w:t>Undtagelser</w:t>
+            </w:r>
+          </w:p>
+        </w:tc>
+        <w:tc>
+          <w:tcPr>
+            <w:tcW w:w="2264" w:type="dxa"/>
+            <w:shd w:val="clear" w:color="auto" w:fill="ACB9CA" w:themeFill="text2" w:themeFillTint="66"/>
+          </w:tcPr>
+          <w:p>
+            <w:pPr>
+              <w:cnfStyle w:val="100000000000" w:firstRow="1" w:lastRow="0" w:firstColumn="0" w:lastColumn="0" w:oddVBand="0" w:evenVBand="0" w:oddHBand="0" w:evenHBand="0" w:firstRowFirstColumn="0" w:firstRowLastColumn="0" w:lastRowFirstColumn="0" w:lastRowLastColumn="0"/>
+              <w:rPr>
+                <w:rFonts w:asciiTheme="minorHAnsi" w:eastAsiaTheme="minorEastAsia" w:hAnsiTheme="minorHAnsi"/>
+                <w:lang w:eastAsia="da-DK"/>
+              </w:rPr>
+            </w:pPr>
+            <w:r>
+              <w:rPr>
+                <w:rFonts w:asciiTheme="minorHAnsi" w:eastAsiaTheme="minorEastAsia" w:hAnsiTheme="minorHAnsi"/>
+                <w:lang w:eastAsia="da-DK"/>
+              </w:rPr>
+              <w:t>Test</w:t>
+            </w:r>
+          </w:p>
+        </w:tc>
+        <w:tc>
+          <w:tcPr>
+            <w:tcW w:w="2145" w:type="dxa"/>
+            <w:shd w:val="clear" w:color="auto" w:fill="ACB9CA" w:themeFill="text2" w:themeFillTint="66"/>
+          </w:tcPr>
+          <w:p>
+            <w:pPr>
+              <w:cnfStyle w:val="100000000000" w:firstRow="1" w:lastRow="0" w:firstColumn="0" w:lastColumn="0" w:oddVBand="0" w:evenVBand="0" w:oddHBand="0" w:evenHBand="0" w:firstRowFirstColumn="0" w:firstRowLastColumn="0" w:lastRowFirstColumn="0" w:lastRowLastColumn="0"/>
+              <w:rPr>
+                <w:rFonts w:asciiTheme="minorHAnsi" w:eastAsiaTheme="minorEastAsia" w:hAnsiTheme="minorHAnsi"/>
+                <w:lang w:eastAsia="da-DK"/>
+              </w:rPr>
+            </w:pPr>
+            <w:r>
+              <w:rPr>
+                <w:rFonts w:asciiTheme="minorHAnsi" w:eastAsiaTheme="minorEastAsia" w:hAnsiTheme="minorHAnsi"/>
+                <w:lang w:eastAsia="da-DK"/>
+              </w:rPr>
+              <w:t>Forventet</w:t>
+            </w:r>
+            <w:r>
+              <w:rPr>
+                <w:rFonts w:asciiTheme="minorHAnsi" w:eastAsiaTheme="minorEastAsia" w:hAnsiTheme="minorHAnsi"/>
+                <w:lang w:eastAsia="da-DK"/>
+              </w:rPr>
+              <w:br/>
+              <w:t>resultat</w:t>
+            </w:r>
+          </w:p>
+        </w:tc>
+        <w:tc>
+          <w:tcPr>
+            <w:tcW w:w="1556" w:type="dxa"/>
+            <w:shd w:val="clear" w:color="auto" w:fill="ACB9CA" w:themeFill="text2" w:themeFillTint="66"/>
+          </w:tcPr>
+          <w:p>
+            <w:pPr>
+              <w:cnfStyle w:val="100000000000" w:firstRow="1" w:lastRow="0" w:firstColumn="0" w:lastColumn="0" w:oddVBand="0" w:evenVBand="0" w:oddHBand="0" w:evenHBand="0" w:firstRowFirstColumn="0" w:firstRowLastColumn="0" w:lastRowFirstColumn="0" w:lastRowLastColumn="0"/>
+              <w:rPr>
+                <w:rFonts w:asciiTheme="minorHAnsi" w:eastAsiaTheme="minorEastAsia" w:hAnsiTheme="minorHAnsi"/>
+                <w:lang w:eastAsia="da-DK"/>
+              </w:rPr>
+            </w:pPr>
+            <w:r>
+              <w:rPr>
+                <w:rFonts w:asciiTheme="minorHAnsi" w:eastAsiaTheme="minorEastAsia" w:hAnsiTheme="minorHAnsi"/>
+                <w:lang w:eastAsia="da-DK"/>
+              </w:rPr>
+              <w:t>Resultat</w:t>
+            </w:r>
+          </w:p>
+        </w:tc>
+        <w:tc>
+          <w:tcPr>
+            <w:tcW w:w="1407" w:type="dxa"/>
+            <w:shd w:val="clear" w:color="auto" w:fill="ACB9CA" w:themeFill="text2" w:themeFillTint="66"/>
+          </w:tcPr>
+          <w:p>
+            <w:pPr>
+              <w:cnfStyle w:val="100000000000" w:firstRow="1" w:lastRow="0" w:firstColumn="0" w:lastColumn="0" w:oddVBand="0" w:evenVBand="0" w:oddHBand="0" w:evenHBand="0" w:firstRowFirstColumn="0" w:firstRowLastColumn="0" w:lastRowFirstColumn="0" w:lastRowLastColumn="0"/>
+              <w:rPr>
+                <w:rFonts w:asciiTheme="minorHAnsi" w:eastAsiaTheme="minorEastAsia" w:hAnsiTheme="minorHAnsi"/>
+                <w:lang w:eastAsia="da-DK"/>
+              </w:rPr>
+            </w:pPr>
+            <w:r>
+              <w:rPr>
+                <w:rFonts w:asciiTheme="minorHAnsi" w:eastAsiaTheme="minorEastAsia" w:hAnsiTheme="minorHAnsi"/>
+                <w:lang w:eastAsia="da-DK"/>
+              </w:rPr>
+              <w:t>Godkendt/</w:t>
+            </w:r>
+            <w:r>
+              <w:rPr>
+                <w:rFonts w:asciiTheme="minorHAnsi" w:eastAsiaTheme="minorEastAsia" w:hAnsiTheme="minorHAnsi"/>
+                <w:lang w:eastAsia="da-DK"/>
+              </w:rPr>
+              <w:br/>
+              <w:t>kommentar</w:t>
+            </w:r>
+          </w:p>
+        </w:tc>
+      </w:tr>
+      <w:tr>
+        <w:trPr>
+          <w:cnfStyle w:val="000000100000" w:firstRow="0" w:lastRow="0" w:firstColumn="0" w:lastColumn="0" w:oddVBand="0" w:evenVBand="0" w:oddHBand="1" w:evenHBand="0" w:firstRowFirstColumn="0" w:firstRowLastColumn="0" w:lastRowFirstColumn="0" w:lastRowLastColumn="0"/>
+        </w:trPr>
+        <w:tc>
+          <w:tcPr>
+            <w:cnfStyle w:val="001000000000" w:firstRow="0" w:lastRow="0" w:firstColumn="1" w:lastColumn="0" w:oddVBand="0" w:evenVBand="0" w:oddHBand="0" w:evenHBand="0" w:firstRowFirstColumn="0" w:firstRowLastColumn="0" w:lastRowFirstColumn="0" w:lastRowLastColumn="0"/>
+            <w:tcW w:w="2256" w:type="dxa"/>
+          </w:tcPr>
+          <w:p>
+            <w:pPr>
+              <w:rPr>
+                <w:rFonts w:eastAsiaTheme="minorEastAsia"/>
+                <w:lang w:eastAsia="da-DK"/>
+              </w:rPr>
+            </w:pPr>
+            <w:r>
+              <w:rPr>
+                <w:rFonts w:eastAsiaTheme="minorEastAsia"/>
+                <w:lang w:eastAsia="da-DK"/>
+              </w:rPr>
+              <w:t xml:space="preserve">Punkt </w:t>
+            </w:r>
+            <w:r>
+              <w:rPr>
+                <w:rFonts w:eastAsiaTheme="minorEastAsia"/>
+                <w:lang w:eastAsia="da-DK"/>
+              </w:rPr>
+              <w:t>2.a:</w:t>
+            </w:r>
+          </w:p>
+          <w:p>
+            <w:pPr>
+              <w:rPr>
+                <w:rFonts w:eastAsia="SimSun" w:cs="Calibri"/>
+                <w:b w:val="0"/>
+                <w:kern w:val="1"/>
+                <w:szCs w:val="22"/>
+                <w:lang w:eastAsia="ar-SA"/>
+              </w:rPr>
+            </w:pPr>
+            <w:r>
+              <w:rPr>
+                <w:rFonts w:eastAsiaTheme="minorEastAsia"/>
+                <w:b w:val="0"/>
+                <w:lang w:eastAsia="da-DK"/>
+              </w:rPr>
+              <w:t>Bruger vælger ”Rediger Eksisterende”</w:t>
+            </w:r>
+          </w:p>
+        </w:tc>
+        <w:tc>
+          <w:tcPr>
+            <w:tcW w:w="2264" w:type="dxa"/>
+          </w:tcPr>
+          <w:p>
+            <w:pPr>
+              <w:textAlignment w:val="center"/>
+              <w:cnfStyle w:val="000000100000" w:firstRow="0" w:lastRow="0" w:firstColumn="0" w:lastColumn="0" w:oddVBand="0" w:evenVBand="0" w:oddHBand="1" w:evenHBand="0" w:firstRowFirstColumn="0" w:firstRowLastColumn="0" w:lastRowFirstColumn="0" w:lastRowLastColumn="0"/>
+              <w:rPr>
+                <w:rFonts w:eastAsia="SimSun" w:cs="Calibri"/>
+                <w:kern w:val="1"/>
+                <w:szCs w:val="22"/>
+                <w:lang w:eastAsia="ar-SA"/>
+              </w:rPr>
+            </w:pPr>
+            <w:r>
+              <w:rPr>
+                <w:rFonts w:eastAsia="SimSun" w:cs="Calibri"/>
+                <w:kern w:val="1"/>
+                <w:szCs w:val="22"/>
+                <w:lang w:eastAsia="ar-SA"/>
+              </w:rPr>
+              <w:t>Bruger trykker på ”Rediger Eksisterende”-knappen.</w:t>
+            </w:r>
+          </w:p>
+          <w:p>
+            <w:pPr>
+              <w:textAlignment w:val="center"/>
+              <w:cnfStyle w:val="000000100000" w:firstRow="0" w:lastRow="0" w:firstColumn="0" w:lastColumn="0" w:oddVBand="0" w:evenVBand="0" w:oddHBand="1" w:evenHBand="0" w:firstRowFirstColumn="0" w:firstRowLastColumn="0" w:lastRowFirstColumn="0" w:lastRowLastColumn="0"/>
+              <w:rPr>
+                <w:rFonts w:eastAsia="SimSun" w:cs="Calibri"/>
+                <w:kern w:val="1"/>
+                <w:szCs w:val="22"/>
+                <w:lang w:eastAsia="ar-SA"/>
+              </w:rPr>
+            </w:pPr>
+          </w:p>
+          <w:p>
+            <w:pPr>
+              <w:textAlignment w:val="center"/>
+              <w:cnfStyle w:val="000000100000" w:firstRow="0" w:lastRow="0" w:firstColumn="0" w:lastColumn="0" w:oddVBand="0" w:evenVBand="0" w:oddHBand="1" w:evenHBand="0" w:firstRowFirstColumn="0" w:firstRowLastColumn="0" w:lastRowFirstColumn="0" w:lastRowLastColumn="0"/>
+              <w:rPr>
+                <w:rFonts w:eastAsia="SimSun" w:cs="Calibri"/>
+                <w:color w:val="FF0000"/>
+                <w:kern w:val="1"/>
+                <w:lang w:eastAsia="ar-SA"/>
+              </w:rPr>
+            </w:pPr>
+            <w:r>
+              <w:rPr>
+                <w:rFonts w:eastAsia="SimSun" w:cs="Calibri"/>
+                <w:kern w:val="1"/>
+                <w:szCs w:val="22"/>
+                <w:lang w:eastAsia="ar-SA"/>
+              </w:rPr>
+              <w:t>Der testes visuelt hvilken menu, der vises på Rock-enheden</w:t>
+            </w:r>
+          </w:p>
+        </w:tc>
+        <w:tc>
+          <w:tcPr>
+            <w:tcW w:w="2145" w:type="dxa"/>
+          </w:tcPr>
+          <w:p>
+            <w:pPr>
+              <w:cnfStyle w:val="000000100000" w:firstRow="0" w:lastRow="0" w:firstColumn="0" w:lastColumn="0" w:oddVBand="0" w:evenVBand="0" w:oddHBand="1" w:evenHBand="0" w:firstRowFirstColumn="0" w:firstRowLastColumn="0" w:lastRowFirstColumn="0" w:lastRowLastColumn="0"/>
+              <w:rPr>
+                <w:rFonts w:asciiTheme="minorHAnsi" w:eastAsiaTheme="minorEastAsia" w:hAnsiTheme="minorHAnsi" w:cstheme="minorBidi"/>
+                <w:lang w:eastAsia="da-DK"/>
+              </w:rPr>
+            </w:pPr>
+            <w:r>
+              <w:rPr>
+                <w:rFonts w:asciiTheme="minorHAnsi" w:eastAsiaTheme="minorEastAsia" w:hAnsiTheme="minorHAnsi" w:cstheme="minorBidi"/>
+                <w:lang w:eastAsia="da-DK"/>
+              </w:rPr>
+              <w:t>Menuen ”</w:t>
+            </w:r>
+            <w:r>
+              <w:rPr>
+                <w:rFonts w:asciiTheme="minorHAnsi" w:eastAsiaTheme="minorEastAsia" w:hAnsiTheme="minorHAnsi" w:cstheme="minorBidi"/>
+                <w:lang w:eastAsia="da-DK"/>
+              </w:rPr>
+              <w:t>Rediger Eksisterende</w:t>
+            </w:r>
+            <w:r>
+              <w:rPr>
+                <w:rFonts w:asciiTheme="minorHAnsi" w:eastAsiaTheme="minorEastAsia" w:hAnsiTheme="minorHAnsi" w:cstheme="minorBidi"/>
+                <w:lang w:eastAsia="da-DK"/>
+              </w:rPr>
+              <w:t>” vises på Rock</w:t>
+            </w:r>
+          </w:p>
+        </w:tc>
+        <w:tc>
+          <w:tcPr>
+            <w:tcW w:w="1556" w:type="dxa"/>
+          </w:tcPr>
+          <w:p>
+            <w:pPr>
+              <w:cnfStyle w:val="000000100000" w:firstRow="0" w:lastRow="0" w:firstColumn="0" w:lastColumn="0" w:oddVBand="0" w:evenVBand="0" w:oddHBand="1" w:evenHBand="0" w:firstRowFirstColumn="0" w:firstRowLastColumn="0" w:lastRowFirstColumn="0" w:lastRowLastColumn="0"/>
+              <w:rPr>
+                <w:rFonts w:asciiTheme="minorHAnsi" w:eastAsiaTheme="minorEastAsia" w:hAnsiTheme="minorHAnsi" w:cstheme="minorBidi"/>
+                <w:lang w:eastAsia="da-DK"/>
+              </w:rPr>
+            </w:pPr>
+          </w:p>
+        </w:tc>
+        <w:tc>
+          <w:tcPr>
+            <w:tcW w:w="1407" w:type="dxa"/>
+          </w:tcPr>
+          <w:p>
+            <w:pPr>
+              <w:cnfStyle w:val="000000100000" w:firstRow="0" w:lastRow="0" w:firstColumn="0" w:lastColumn="0" w:oddVBand="0" w:evenVBand="0" w:oddHBand="1" w:evenHBand="0" w:firstRowFirstColumn="0" w:firstRowLastColumn="0" w:lastRowFirstColumn="0" w:lastRowLastColumn="0"/>
+              <w:rPr>
+                <w:rFonts w:asciiTheme="minorHAnsi" w:eastAsiaTheme="minorEastAsia" w:hAnsiTheme="minorHAnsi" w:cstheme="minorBidi"/>
+                <w:lang w:eastAsia="da-DK"/>
+              </w:rPr>
+            </w:pPr>
+          </w:p>
+        </w:tc>
+      </w:tr>
+      <w:tr>
+        <w:tc>
+          <w:tcPr>
+            <w:cnfStyle w:val="001000000000" w:firstRow="0" w:lastRow="0" w:firstColumn="1" w:lastColumn="0" w:oddVBand="0" w:evenVBand="0" w:oddHBand="0" w:evenHBand="0" w:firstRowFirstColumn="0" w:firstRowLastColumn="0" w:lastRowFirstColumn="0" w:lastRowLastColumn="0"/>
+            <w:tcW w:w="2256" w:type="dxa"/>
+          </w:tcPr>
+          <w:p>
+            <w:pPr>
+              <w:rPr>
+                <w:rFonts w:eastAsiaTheme="minorEastAsia"/>
+                <w:lang w:eastAsia="da-DK"/>
+              </w:rPr>
+            </w:pPr>
+            <w:r>
+              <w:rPr>
+                <w:rFonts w:eastAsiaTheme="minorEastAsia"/>
+                <w:lang w:eastAsia="da-DK"/>
+              </w:rPr>
+              <w:t>Punkt 2.a.1:</w:t>
+            </w:r>
+          </w:p>
+          <w:p>
+            <w:pPr>
+              <w:rPr>
+                <w:rFonts w:eastAsiaTheme="minorEastAsia"/>
+                <w:b w:val="0"/>
+                <w:lang w:eastAsia="da-DK"/>
+              </w:rPr>
+            </w:pPr>
+            <w:r>
+              <w:rPr>
+                <w:rFonts w:eastAsiaTheme="minorEastAsia"/>
+                <w:b w:val="0"/>
+                <w:lang w:eastAsia="da-DK"/>
+              </w:rPr>
+              <w:t xml:space="preserve">Bruger </w:t>
+            </w:r>
+            <w:r>
+              <w:rPr>
+                <w:rFonts w:eastAsia="SimSun" w:cs="Calibri"/>
+                <w:b w:val="0"/>
+                <w:kern w:val="1"/>
+                <w:lang w:eastAsia="ar-SA"/>
+              </w:rPr>
+              <w:t>vælger preset fra liste over eksisterende presets</w:t>
+            </w:r>
+          </w:p>
+        </w:tc>
+        <w:tc>
+          <w:tcPr>
+            <w:tcW w:w="2264" w:type="dxa"/>
+          </w:tcPr>
+          <w:p>
+            <w:pPr>
+              <w:textAlignment w:val="center"/>
+              <w:cnfStyle w:val="000000000000" w:firstRow="0" w:lastRow="0" w:firstColumn="0" w:lastColumn="0" w:oddVBand="0" w:evenVBand="0" w:oddHBand="0" w:evenHBand="0" w:firstRowFirstColumn="0" w:firstRowLastColumn="0" w:lastRowFirstColumn="0" w:lastRowLastColumn="0"/>
+              <w:rPr>
+                <w:rFonts w:eastAsia="SimSun" w:cs="Calibri"/>
+                <w:kern w:val="1"/>
+                <w:szCs w:val="22"/>
+                <w:lang w:eastAsia="ar-SA"/>
+              </w:rPr>
+            </w:pPr>
+            <w:r>
+              <w:rPr>
+                <w:rFonts w:eastAsia="SimSun" w:cs="Calibri"/>
+                <w:kern w:val="1"/>
+                <w:szCs w:val="22"/>
+                <w:lang w:eastAsia="ar-SA"/>
+              </w:rPr>
+              <w:t>Bruger vælger et preset</w:t>
+            </w:r>
+          </w:p>
+        </w:tc>
+        <w:tc>
+          <w:tcPr>
+            <w:tcW w:w="2145" w:type="dxa"/>
+          </w:tcPr>
+          <w:p>
+            <w:pPr>
+              <w:cnfStyle w:val="000000000000" w:firstRow="0" w:lastRow="0" w:firstColumn="0" w:lastColumn="0" w:oddVBand="0" w:evenVBand="0" w:oddHBand="0" w:evenHBand="0" w:firstRowFirstColumn="0" w:firstRowLastColumn="0" w:lastRowFirstColumn="0" w:lastRowLastColumn="0"/>
+              <w:rPr>
+                <w:rFonts w:asciiTheme="minorHAnsi" w:eastAsiaTheme="minorEastAsia" w:hAnsiTheme="minorHAnsi" w:cstheme="minorBidi"/>
+                <w:lang w:eastAsia="da-DK"/>
+              </w:rPr>
+            </w:pPr>
+            <w:r>
+              <w:rPr>
+                <w:rFonts w:asciiTheme="minorHAnsi" w:eastAsiaTheme="minorEastAsia" w:hAnsiTheme="minorHAnsi" w:cstheme="minorBidi"/>
+                <w:lang w:eastAsia="da-DK"/>
+              </w:rPr>
+              <w:t>Et preset er valgt</w:t>
+            </w:r>
+          </w:p>
+        </w:tc>
+        <w:tc>
+          <w:tcPr>
+            <w:tcW w:w="1556" w:type="dxa"/>
+          </w:tcPr>
+          <w:p>
+            <w:pPr>
+              <w:cnfStyle w:val="000000000000" w:firstRow="0" w:lastRow="0" w:firstColumn="0" w:lastColumn="0" w:oddVBand="0" w:evenVBand="0" w:oddHBand="0" w:evenHBand="0" w:firstRowFirstColumn="0" w:firstRowLastColumn="0" w:lastRowFirstColumn="0" w:lastRowLastColumn="0"/>
+              <w:rPr>
+                <w:rFonts w:asciiTheme="minorHAnsi" w:eastAsiaTheme="minorEastAsia" w:hAnsiTheme="minorHAnsi" w:cstheme="minorBidi"/>
+                <w:lang w:eastAsia="da-DK"/>
+              </w:rPr>
+            </w:pPr>
+          </w:p>
+        </w:tc>
+        <w:tc>
+          <w:tcPr>
+            <w:tcW w:w="1407" w:type="dxa"/>
+          </w:tcPr>
+          <w:p>
+            <w:pPr>
+              <w:cnfStyle w:val="000000000000" w:firstRow="0" w:lastRow="0" w:firstColumn="0" w:lastColumn="0" w:oddVBand="0" w:evenVBand="0" w:oddHBand="0" w:evenHBand="0" w:firstRowFirstColumn="0" w:firstRowLastColumn="0" w:lastRowFirstColumn="0" w:lastRowLastColumn="0"/>
+              <w:rPr>
+                <w:rFonts w:asciiTheme="minorHAnsi" w:eastAsiaTheme="minorEastAsia" w:hAnsiTheme="minorHAnsi" w:cstheme="minorBidi"/>
+                <w:lang w:eastAsia="da-DK"/>
+              </w:rPr>
+            </w:pPr>
+          </w:p>
+        </w:tc>
+      </w:tr>
+      <w:tr>
+        <w:trPr>
+          <w:cnfStyle w:val="000000100000" w:firstRow="0" w:lastRow="0" w:firstColumn="0" w:lastColumn="0" w:oddVBand="0" w:evenVBand="0" w:oddHBand="1" w:evenHBand="0" w:firstRowFirstColumn="0" w:firstRowLastColumn="0" w:lastRowFirstColumn="0" w:lastRowLastColumn="0"/>
+        </w:trPr>
+        <w:tc>
+          <w:tcPr>
+            <w:cnfStyle w:val="001000000000" w:firstRow="0" w:lastRow="0" w:firstColumn="1" w:lastColumn="0" w:oddVBand="0" w:evenVBand="0" w:oddHBand="0" w:evenHBand="0" w:firstRowFirstColumn="0" w:firstRowLastColumn="0" w:lastRowFirstColumn="0" w:lastRowLastColumn="0"/>
+            <w:tcW w:w="2256" w:type="dxa"/>
+          </w:tcPr>
+          <w:p>
+            <w:pPr>
+              <w:rPr>
+                <w:rFonts w:eastAsiaTheme="minorEastAsia"/>
+                <w:b w:val="0"/>
+                <w:lang w:eastAsia="da-DK"/>
+              </w:rPr>
+            </w:pPr>
+            <w:r>
+              <w:rPr>
+                <w:rFonts w:eastAsiaTheme="minorEastAsia"/>
+                <w:lang w:eastAsia="da-DK"/>
+              </w:rPr>
+              <w:t>Punkt 2.a.2:</w:t>
+            </w:r>
+          </w:p>
+          <w:p>
+            <w:pPr>
+              <w:rPr>
+                <w:rFonts w:eastAsiaTheme="minorEastAsia"/>
+                <w:b w:val="0"/>
+              </w:rPr>
+            </w:pPr>
+            <w:r>
+              <w:rPr>
+                <w:rFonts w:eastAsiaTheme="minorEastAsia"/>
+                <w:b w:val="0"/>
+              </w:rPr>
+              <w:t xml:space="preserve">Der </w:t>
+            </w:r>
+            <w:r>
+              <w:rPr>
+                <w:rFonts w:eastAsia="SimSun" w:cs="Calibri"/>
+                <w:b w:val="0"/>
+                <w:kern w:val="1"/>
+                <w:lang w:eastAsia="ar-SA"/>
+              </w:rPr>
+              <w:t>fortsættes fra punkt 4 i hovedscenariet, hvor alle menuer herefter er udfyldt med data fra det valgte preset</w:t>
+            </w:r>
+          </w:p>
+        </w:tc>
+        <w:tc>
+          <w:tcPr>
+            <w:tcW w:w="2264" w:type="dxa"/>
+          </w:tcPr>
+          <w:p>
+            <w:pPr>
+              <w:textAlignment w:val="center"/>
+              <w:cnfStyle w:val="000000100000" w:firstRow="0" w:lastRow="0" w:firstColumn="0" w:lastColumn="0" w:oddVBand="0" w:evenVBand="0" w:oddHBand="1" w:evenHBand="0" w:firstRowFirstColumn="0" w:firstRowLastColumn="0" w:lastRowFirstColumn="0" w:lastRowLastColumn="0"/>
+              <w:rPr>
+                <w:rFonts w:eastAsia="SimSun" w:cs="Calibri"/>
+                <w:kern w:val="1"/>
+                <w:szCs w:val="22"/>
+                <w:lang w:eastAsia="ar-SA"/>
+              </w:rPr>
+            </w:pPr>
+            <w:r>
+              <w:rPr>
+                <w:rFonts w:eastAsia="SimSun" w:cs="Calibri"/>
+                <w:kern w:val="1"/>
+                <w:szCs w:val="22"/>
+                <w:lang w:eastAsia="ar-SA"/>
+              </w:rPr>
+              <w:t>Fortsæt f</w:t>
+            </w:r>
+            <w:r>
+              <w:rPr>
+                <w:rFonts w:eastAsia="SimSun" w:cs="Calibri"/>
+                <w:kern w:val="1"/>
+                <w:szCs w:val="22"/>
+                <w:lang w:eastAsia="ar-SA"/>
+              </w:rPr>
+              <w:t>ra punkt 4 i UC4 i accepttesten</w:t>
+            </w:r>
+          </w:p>
+        </w:tc>
+        <w:tc>
+          <w:tcPr>
+            <w:tcW w:w="2145" w:type="dxa"/>
+          </w:tcPr>
+          <w:p>
+            <w:pPr>
+              <w:cnfStyle w:val="000000100000" w:firstRow="0" w:lastRow="0" w:firstColumn="0" w:lastColumn="0" w:oddVBand="0" w:evenVBand="0" w:oddHBand="1" w:evenHBand="0" w:firstRowFirstColumn="0" w:firstRowLastColumn="0" w:lastRowFirstColumn="0" w:lastRowLastColumn="0"/>
+              <w:rPr>
+                <w:rFonts w:asciiTheme="minorHAnsi" w:eastAsiaTheme="minorEastAsia" w:hAnsiTheme="minorHAnsi" w:cstheme="minorBidi"/>
+                <w:lang w:eastAsia="da-DK"/>
+              </w:rPr>
+            </w:pPr>
+            <w:r>
+              <w:rPr>
+                <w:rFonts w:asciiTheme="minorHAnsi" w:eastAsiaTheme="minorEastAsia" w:hAnsiTheme="minorHAnsi" w:cstheme="minorBidi"/>
+                <w:lang w:eastAsia="da-DK"/>
+              </w:rPr>
+              <w:t>-</w:t>
+            </w:r>
+          </w:p>
+        </w:tc>
+        <w:tc>
+          <w:tcPr>
+            <w:tcW w:w="1556" w:type="dxa"/>
+          </w:tcPr>
+          <w:p>
+            <w:pPr>
+              <w:cnfStyle w:val="000000100000" w:firstRow="0" w:lastRow="0" w:firstColumn="0" w:lastColumn="0" w:oddVBand="0" w:evenVBand="0" w:oddHBand="1" w:evenHBand="0" w:firstRowFirstColumn="0" w:firstRowLastColumn="0" w:lastRowFirstColumn="0" w:lastRowLastColumn="0"/>
+              <w:rPr>
+                <w:rFonts w:asciiTheme="minorHAnsi" w:eastAsiaTheme="minorEastAsia" w:hAnsiTheme="minorHAnsi" w:cstheme="minorBidi"/>
+                <w:lang w:eastAsia="da-DK"/>
+              </w:rPr>
+            </w:pPr>
+          </w:p>
+        </w:tc>
+        <w:tc>
+          <w:tcPr>
+            <w:tcW w:w="1407" w:type="dxa"/>
+          </w:tcPr>
+          <w:p>
+            <w:pPr>
+              <w:cnfStyle w:val="000000100000" w:firstRow="0" w:lastRow="0" w:firstColumn="0" w:lastColumn="0" w:oddVBand="0" w:evenVBand="0" w:oddHBand="1" w:evenHBand="0" w:firstRowFirstColumn="0" w:firstRowLastColumn="0" w:lastRowFirstColumn="0" w:lastRowLastColumn="0"/>
+              <w:rPr>
+                <w:rFonts w:asciiTheme="minorHAnsi" w:eastAsiaTheme="minorEastAsia" w:hAnsiTheme="minorHAnsi" w:cstheme="minorBidi"/>
+                <w:lang w:eastAsia="da-DK"/>
+              </w:rPr>
+            </w:pPr>
+          </w:p>
+        </w:tc>
+      </w:tr>
+      <w:tr>
+        <w:tc>
+          <w:tcPr>
+            <w:cnfStyle w:val="001000000000" w:firstRow="0" w:lastRow="0" w:firstColumn="1" w:lastColumn="0" w:oddVBand="0" w:evenVBand="0" w:oddHBand="0" w:evenHBand="0" w:firstRowFirstColumn="0" w:firstRowLastColumn="0" w:lastRowFirstColumn="0" w:lastRowLastColumn="0"/>
+            <w:tcW w:w="2256" w:type="dxa"/>
+          </w:tcPr>
+          <w:p>
+            <w:pPr>
+              <w:rPr>
+                <w:rFonts w:eastAsiaTheme="minorEastAsia"/>
+                <w:lang w:eastAsia="da-DK"/>
+              </w:rPr>
+            </w:pPr>
+            <w:r>
+              <w:rPr>
+                <w:rFonts w:eastAsiaTheme="minorEastAsia"/>
+                <w:lang w:eastAsia="da-DK"/>
+              </w:rPr>
+              <w:t>Punkt 2.b:</w:t>
+            </w:r>
+          </w:p>
+          <w:p>
+            <w:pPr>
+              <w:rPr>
+                <w:rFonts w:eastAsiaTheme="minorEastAsia"/>
+                <w:b w:val="0"/>
+                <w:lang w:eastAsia="da-DK"/>
+              </w:rPr>
+            </w:pPr>
+            <w:r>
+              <w:rPr>
+                <w:rFonts w:eastAsia="SimSun" w:cs="Calibri"/>
+                <w:b w:val="0"/>
+                <w:kern w:val="1"/>
+                <w:lang w:eastAsia="ar-SA"/>
+              </w:rPr>
+              <w:t>Bruger vælger ”Slet”</w:t>
+            </w:r>
+          </w:p>
+        </w:tc>
+        <w:tc>
+          <w:tcPr>
+            <w:tcW w:w="2264" w:type="dxa"/>
+          </w:tcPr>
+          <w:p>
+            <w:pPr>
+              <w:textAlignment w:val="center"/>
+              <w:cnfStyle w:val="000000000000" w:firstRow="0" w:lastRow="0" w:firstColumn="0" w:lastColumn="0" w:oddVBand="0" w:evenVBand="0" w:oddHBand="0" w:evenHBand="0" w:firstRowFirstColumn="0" w:firstRowLastColumn="0" w:lastRowFirstColumn="0" w:lastRowLastColumn="0"/>
+              <w:rPr>
+                <w:rFonts w:eastAsia="SimSun" w:cs="Calibri"/>
+                <w:kern w:val="1"/>
+                <w:szCs w:val="22"/>
+                <w:lang w:eastAsia="ar-SA"/>
+              </w:rPr>
+            </w:pPr>
+            <w:r>
+              <w:rPr>
+                <w:rFonts w:eastAsia="SimSun" w:cs="Calibri"/>
+                <w:kern w:val="1"/>
+                <w:szCs w:val="22"/>
+                <w:lang w:eastAsia="ar-SA"/>
+              </w:rPr>
+              <w:t>Bruger trykker på ”Slet”-knappen.</w:t>
+            </w:r>
+          </w:p>
+          <w:p>
+            <w:pPr>
+              <w:textAlignment w:val="center"/>
+              <w:cnfStyle w:val="000000000000" w:firstRow="0" w:lastRow="0" w:firstColumn="0" w:lastColumn="0" w:oddVBand="0" w:evenVBand="0" w:oddHBand="0" w:evenHBand="0" w:firstRowFirstColumn="0" w:firstRowLastColumn="0" w:lastRowFirstColumn="0" w:lastRowLastColumn="0"/>
+              <w:rPr>
+                <w:rFonts w:eastAsia="SimSun" w:cs="Calibri"/>
+                <w:kern w:val="1"/>
+                <w:szCs w:val="22"/>
+                <w:lang w:eastAsia="ar-SA"/>
+              </w:rPr>
+            </w:pPr>
+          </w:p>
+          <w:p>
+            <w:pPr>
+              <w:textAlignment w:val="center"/>
+              <w:cnfStyle w:val="000000000000" w:firstRow="0" w:lastRow="0" w:firstColumn="0" w:lastColumn="0" w:oddVBand="0" w:evenVBand="0" w:oddHBand="0" w:evenHBand="0" w:firstRowFirstColumn="0" w:firstRowLastColumn="0" w:lastRowFirstColumn="0" w:lastRowLastColumn="0"/>
+              <w:rPr>
+                <w:rFonts w:eastAsia="SimSun" w:cs="Calibri"/>
+                <w:kern w:val="1"/>
+                <w:szCs w:val="22"/>
+                <w:lang w:eastAsia="ar-SA"/>
+              </w:rPr>
+            </w:pPr>
+            <w:r>
+              <w:rPr>
+                <w:rFonts w:eastAsia="SimSun" w:cs="Calibri"/>
+                <w:kern w:val="1"/>
+                <w:szCs w:val="22"/>
+                <w:lang w:eastAsia="ar-SA"/>
+              </w:rPr>
+              <w:t>Der testes visuelt hvilken menu, der vises på Rock-enheden</w:t>
+            </w:r>
+          </w:p>
+        </w:tc>
+        <w:tc>
+          <w:tcPr>
+            <w:tcW w:w="2145" w:type="dxa"/>
+          </w:tcPr>
+          <w:p>
+            <w:pPr>
+              <w:cnfStyle w:val="000000000000" w:firstRow="0" w:lastRow="0" w:firstColumn="0" w:lastColumn="0" w:oddVBand="0" w:evenVBand="0" w:oddHBand="0" w:evenHBand="0" w:firstRowFirstColumn="0" w:firstRowLastColumn="0" w:lastRowFirstColumn="0" w:lastRowLastColumn="0"/>
+              <w:rPr>
+                <w:rFonts w:asciiTheme="minorHAnsi" w:eastAsiaTheme="minorEastAsia" w:hAnsiTheme="minorHAnsi" w:cstheme="minorBidi"/>
+                <w:lang w:eastAsia="da-DK"/>
+              </w:rPr>
+            </w:pPr>
+            <w:r>
+              <w:rPr>
+                <w:rFonts w:asciiTheme="minorHAnsi" w:eastAsiaTheme="minorEastAsia" w:hAnsiTheme="minorHAnsi" w:cstheme="minorBidi"/>
+                <w:lang w:eastAsia="da-DK"/>
+              </w:rPr>
+              <w:t>Menuen ”Slet” vises på Rock</w:t>
+            </w:r>
+          </w:p>
+        </w:tc>
+        <w:tc>
+          <w:tcPr>
+            <w:tcW w:w="1556" w:type="dxa"/>
+          </w:tcPr>
+          <w:p>
+            <w:pPr>
+              <w:cnfStyle w:val="000000000000" w:firstRow="0" w:lastRow="0" w:firstColumn="0" w:lastColumn="0" w:oddVBand="0" w:evenVBand="0" w:oddHBand="0" w:evenHBand="0" w:firstRowFirstColumn="0" w:firstRowLastColumn="0" w:lastRowFirstColumn="0" w:lastRowLastColumn="0"/>
+              <w:rPr>
+                <w:rFonts w:asciiTheme="minorHAnsi" w:eastAsiaTheme="minorEastAsia" w:hAnsiTheme="minorHAnsi" w:cstheme="minorBidi"/>
+                <w:lang w:eastAsia="da-DK"/>
+              </w:rPr>
+            </w:pPr>
+          </w:p>
+        </w:tc>
+        <w:tc>
+          <w:tcPr>
+            <w:tcW w:w="1407" w:type="dxa"/>
+          </w:tcPr>
+          <w:p>
+            <w:pPr>
+              <w:cnfStyle w:val="000000000000" w:firstRow="0" w:lastRow="0" w:firstColumn="0" w:lastColumn="0" w:oddVBand="0" w:evenVBand="0" w:oddHBand="0" w:evenHBand="0" w:firstRowFirstColumn="0" w:firstRowLastColumn="0" w:lastRowFirstColumn="0" w:lastRowLastColumn="0"/>
+              <w:rPr>
+                <w:rFonts w:asciiTheme="minorHAnsi" w:eastAsiaTheme="minorEastAsia" w:hAnsiTheme="minorHAnsi" w:cstheme="minorBidi"/>
+                <w:lang w:eastAsia="da-DK"/>
+              </w:rPr>
+            </w:pPr>
+          </w:p>
+        </w:tc>
+      </w:tr>
+      <w:tr>
+        <w:trPr>
+          <w:cnfStyle w:val="000000100000" w:firstRow="0" w:lastRow="0" w:firstColumn="0" w:lastColumn="0" w:oddVBand="0" w:evenVBand="0" w:oddHBand="1" w:evenHBand="0" w:firstRowFirstColumn="0" w:firstRowLastColumn="0" w:lastRowFirstColumn="0" w:lastRowLastColumn="0"/>
+        </w:trPr>
+        <w:tc>
+          <w:tcPr>
+            <w:cnfStyle w:val="001000000000" w:firstRow="0" w:lastRow="0" w:firstColumn="1" w:lastColumn="0" w:oddVBand="0" w:evenVBand="0" w:oddHBand="0" w:evenHBand="0" w:firstRowFirstColumn="0" w:firstRowLastColumn="0" w:lastRowFirstColumn="0" w:lastRowLastColumn="0"/>
+            <w:tcW w:w="2256" w:type="dxa"/>
+          </w:tcPr>
+          <w:p>
+            <w:pPr>
+              <w:rPr>
+                <w:rFonts w:eastAsiaTheme="minorEastAsia"/>
+                <w:lang w:eastAsia="da-DK"/>
+              </w:rPr>
+            </w:pPr>
+            <w:r>
+              <w:rPr>
+                <w:rFonts w:eastAsiaTheme="minorEastAsia"/>
+                <w:lang w:eastAsia="da-DK"/>
+              </w:rPr>
+              <w:t>Punkt 2.b.1:</w:t>
+            </w:r>
+          </w:p>
+          <w:p>
+            <w:pPr>
+              <w:suppressLineNumbers/>
+              <w:suppressAutoHyphens/>
+              <w:spacing w:after="160" w:line="256" w:lineRule="auto"/>
+              <w:rPr>
+                <w:rFonts w:eastAsia="SimSun" w:cs="Calibri"/>
+                <w:b w:val="0"/>
+                <w:kern w:val="1"/>
+                <w:lang w:eastAsia="ar-SA"/>
+              </w:rPr>
+            </w:pPr>
+            <w:r>
+              <w:rPr>
+                <w:rFonts w:eastAsia="SimSun" w:cs="Calibri"/>
+                <w:b w:val="0"/>
+                <w:kern w:val="1"/>
+                <w:lang w:eastAsia="ar-SA"/>
+              </w:rPr>
+              <w:t>Bruger vælger preset fra liste over eksisterende presets</w:t>
+            </w:r>
+          </w:p>
+          <w:p>
+            <w:pPr>
+              <w:rPr>
+                <w:rFonts w:eastAsiaTheme="minorEastAsia"/>
+                <w:b w:val="0"/>
+                <w:lang w:eastAsia="da-DK"/>
+              </w:rPr>
+            </w:pPr>
+          </w:p>
+        </w:tc>
+        <w:tc>
+          <w:tcPr>
+            <w:tcW w:w="2264" w:type="dxa"/>
+          </w:tcPr>
+          <w:p>
+            <w:pPr>
+              <w:textAlignment w:val="center"/>
+              <w:cnfStyle w:val="000000100000" w:firstRow="0" w:lastRow="0" w:firstColumn="0" w:lastColumn="0" w:oddVBand="0" w:evenVBand="0" w:oddHBand="1" w:evenHBand="0" w:firstRowFirstColumn="0" w:firstRowLastColumn="0" w:lastRowFirstColumn="0" w:lastRowLastColumn="0"/>
+              <w:rPr>
+                <w:rFonts w:eastAsia="SimSun" w:cs="Calibri"/>
+                <w:kern w:val="1"/>
+                <w:szCs w:val="22"/>
+                <w:lang w:eastAsia="ar-SA"/>
+              </w:rPr>
+            </w:pPr>
+            <w:r>
+              <w:rPr>
+                <w:rFonts w:eastAsia="SimSun" w:cs="Calibri"/>
+                <w:kern w:val="1"/>
+                <w:szCs w:val="22"/>
+                <w:lang w:eastAsia="ar-SA"/>
+              </w:rPr>
+              <w:t>Bruger vælger et preset</w:t>
+            </w:r>
+          </w:p>
+        </w:tc>
+        <w:tc>
+          <w:tcPr>
+            <w:tcW w:w="2145" w:type="dxa"/>
+          </w:tcPr>
+          <w:p>
+            <w:pPr>
+              <w:cnfStyle w:val="000000100000" w:firstRow="0" w:lastRow="0" w:firstColumn="0" w:lastColumn="0" w:oddVBand="0" w:evenVBand="0" w:oddHBand="1" w:evenHBand="0" w:firstRowFirstColumn="0" w:firstRowLastColumn="0" w:lastRowFirstColumn="0" w:lastRowLastColumn="0"/>
+              <w:rPr>
+                <w:rFonts w:asciiTheme="minorHAnsi" w:eastAsiaTheme="minorEastAsia" w:hAnsiTheme="minorHAnsi" w:cstheme="minorBidi"/>
+                <w:lang w:eastAsia="da-DK"/>
+              </w:rPr>
+            </w:pPr>
+            <w:r>
+              <w:rPr>
+                <w:rFonts w:asciiTheme="minorHAnsi" w:eastAsiaTheme="minorEastAsia" w:hAnsiTheme="minorHAnsi" w:cstheme="minorBidi"/>
+                <w:lang w:eastAsia="da-DK"/>
+              </w:rPr>
+              <w:t>Rock kommer med en prompt om hvorvidt man er sikker.</w:t>
+            </w:r>
+          </w:p>
+        </w:tc>
+        <w:tc>
+          <w:tcPr>
+            <w:tcW w:w="1556" w:type="dxa"/>
+          </w:tcPr>
+          <w:p>
+            <w:pPr>
+              <w:cnfStyle w:val="000000100000" w:firstRow="0" w:lastRow="0" w:firstColumn="0" w:lastColumn="0" w:oddVBand="0" w:evenVBand="0" w:oddHBand="1" w:evenHBand="0" w:firstRowFirstColumn="0" w:firstRowLastColumn="0" w:lastRowFirstColumn="0" w:lastRowLastColumn="0"/>
+              <w:rPr>
+                <w:rFonts w:asciiTheme="minorHAnsi" w:eastAsiaTheme="minorEastAsia" w:hAnsiTheme="minorHAnsi" w:cstheme="minorBidi"/>
+                <w:lang w:eastAsia="da-DK"/>
+              </w:rPr>
+            </w:pPr>
+          </w:p>
+        </w:tc>
+        <w:tc>
+          <w:tcPr>
+            <w:tcW w:w="1407" w:type="dxa"/>
+          </w:tcPr>
+          <w:p>
+            <w:pPr>
+              <w:cnfStyle w:val="000000100000" w:firstRow="0" w:lastRow="0" w:firstColumn="0" w:lastColumn="0" w:oddVBand="0" w:evenVBand="0" w:oddHBand="1" w:evenHBand="0" w:firstRowFirstColumn="0" w:firstRowLastColumn="0" w:lastRowFirstColumn="0" w:lastRowLastColumn="0"/>
+              <w:rPr>
+                <w:rFonts w:asciiTheme="minorHAnsi" w:eastAsiaTheme="minorEastAsia" w:hAnsiTheme="minorHAnsi" w:cstheme="minorBidi"/>
+                <w:lang w:eastAsia="da-DK"/>
+              </w:rPr>
+            </w:pPr>
+          </w:p>
+        </w:tc>
+      </w:tr>
+      <w:tr>
+        <w:tc>
+          <w:tcPr>
+            <w:cnfStyle w:val="001000000000" w:firstRow="0" w:lastRow="0" w:firstColumn="1" w:lastColumn="0" w:oddVBand="0" w:evenVBand="0" w:oddHBand="0" w:evenHBand="0" w:firstRowFirstColumn="0" w:firstRowLastColumn="0" w:lastRowFirstColumn="0" w:lastRowLastColumn="0"/>
+            <w:tcW w:w="2256" w:type="dxa"/>
+          </w:tcPr>
+          <w:p>
+            <w:pPr>
+              <w:rPr>
+                <w:rFonts w:eastAsiaTheme="minorEastAsia"/>
+                <w:lang w:eastAsia="da-DK"/>
+              </w:rPr>
+            </w:pPr>
+            <w:r>
+              <w:rPr>
+                <w:rFonts w:eastAsiaTheme="minorEastAsia"/>
+                <w:lang w:eastAsia="da-DK"/>
+              </w:rPr>
+              <w:t>Punkt 2.b.2:</w:t>
+            </w:r>
+          </w:p>
+          <w:p>
+            <w:pPr>
+              <w:rPr>
+                <w:rFonts w:eastAsiaTheme="minorEastAsia"/>
+                <w:b w:val="0"/>
+                <w:lang w:eastAsia="da-DK"/>
+              </w:rPr>
+            </w:pPr>
+            <w:r>
+              <w:rPr>
+                <w:rFonts w:eastAsia="SimSun" w:cs="Calibri"/>
+                <w:b w:val="0"/>
+                <w:kern w:val="1"/>
+                <w:lang w:eastAsia="ar-SA"/>
+              </w:rPr>
+              <w:t>Bruger bekræfter valg</w:t>
+            </w:r>
+          </w:p>
+        </w:tc>
+        <w:tc>
+          <w:tcPr>
+            <w:tcW w:w="2264" w:type="dxa"/>
+          </w:tcPr>
+          <w:p>
+            <w:pPr>
+              <w:textAlignment w:val="center"/>
+              <w:cnfStyle w:val="000000000000" w:firstRow="0" w:lastRow="0" w:firstColumn="0" w:lastColumn="0" w:oddVBand="0" w:evenVBand="0" w:oddHBand="0" w:evenHBand="0" w:firstRowFirstColumn="0" w:firstRowLastColumn="0" w:lastRowFirstColumn="0" w:lastRowLastColumn="0"/>
+              <w:rPr>
+                <w:rFonts w:eastAsia="SimSun" w:cs="Calibri"/>
+                <w:kern w:val="1"/>
+                <w:szCs w:val="22"/>
+                <w:lang w:eastAsia="ar-SA"/>
+              </w:rPr>
+            </w:pPr>
+            <w:r>
+              <w:rPr>
+                <w:rFonts w:eastAsia="SimSun" w:cs="Calibri"/>
+                <w:kern w:val="1"/>
+                <w:szCs w:val="22"/>
+                <w:lang w:eastAsia="ar-SA"/>
+              </w:rPr>
+              <w:t>Bruger trykker på ”Ja”-knappen</w:t>
+            </w:r>
+          </w:p>
+        </w:tc>
+        <w:tc>
+          <w:tcPr>
+            <w:tcW w:w="2145" w:type="dxa"/>
+          </w:tcPr>
+          <w:p>
+            <w:pPr>
+              <w:cnfStyle w:val="000000000000" w:firstRow="0" w:lastRow="0" w:firstColumn="0" w:lastColumn="0" w:oddVBand="0" w:evenVBand="0" w:oddHBand="0" w:evenHBand="0" w:firstRowFirstColumn="0" w:firstRowLastColumn="0" w:lastRowFirstColumn="0" w:lastRowLastColumn="0"/>
+              <w:rPr>
+                <w:rFonts w:asciiTheme="minorHAnsi" w:eastAsiaTheme="minorEastAsia" w:hAnsiTheme="minorHAnsi" w:cstheme="minorBidi"/>
+                <w:lang w:eastAsia="da-DK"/>
+              </w:rPr>
+            </w:pPr>
+            <w:r>
+              <w:rPr>
+                <w:rFonts w:asciiTheme="minorHAnsi" w:eastAsiaTheme="minorEastAsia" w:hAnsiTheme="minorHAnsi" w:cstheme="minorBidi"/>
+                <w:lang w:eastAsia="da-DK"/>
+              </w:rPr>
+              <w:t>Det valgte preset er slettet og bruger returneres til hovedmenuen</w:t>
+            </w:r>
+          </w:p>
+        </w:tc>
+        <w:tc>
+          <w:tcPr>
+            <w:tcW w:w="1556" w:type="dxa"/>
+          </w:tcPr>
+          <w:p>
+            <w:pPr>
+              <w:cnfStyle w:val="000000000000" w:firstRow="0" w:lastRow="0" w:firstColumn="0" w:lastColumn="0" w:oddVBand="0" w:evenVBand="0" w:oddHBand="0" w:evenHBand="0" w:firstRowFirstColumn="0" w:firstRowLastColumn="0" w:lastRowFirstColumn="0" w:lastRowLastColumn="0"/>
+              <w:rPr>
+                <w:rFonts w:asciiTheme="minorHAnsi" w:eastAsiaTheme="minorEastAsia" w:hAnsiTheme="minorHAnsi" w:cstheme="minorBidi"/>
+                <w:lang w:eastAsia="da-DK"/>
+              </w:rPr>
+            </w:pPr>
+          </w:p>
+        </w:tc>
+        <w:tc>
+          <w:tcPr>
+            <w:tcW w:w="1407" w:type="dxa"/>
+          </w:tcPr>
+          <w:p>
+            <w:pPr>
+              <w:cnfStyle w:val="000000000000" w:firstRow="0" w:lastRow="0" w:firstColumn="0" w:lastColumn="0" w:oddVBand="0" w:evenVBand="0" w:oddHBand="0" w:evenHBand="0" w:firstRowFirstColumn="0" w:firstRowLastColumn="0" w:lastRowFirstColumn="0" w:lastRowLastColumn="0"/>
+              <w:rPr>
+                <w:rFonts w:asciiTheme="minorHAnsi" w:eastAsiaTheme="minorEastAsia" w:hAnsiTheme="minorHAnsi" w:cstheme="minorBidi"/>
+                <w:lang w:eastAsia="da-DK"/>
+              </w:rPr>
+            </w:pPr>
+          </w:p>
+        </w:tc>
+      </w:tr>
+      <w:tr>
+        <w:trPr>
+          <w:cnfStyle w:val="000000100000" w:firstRow="0" w:lastRow="0" w:firstColumn="0" w:lastColumn="0" w:oddVBand="0" w:evenVBand="0" w:oddHBand="1" w:evenHBand="0" w:firstRowFirstColumn="0" w:firstRowLastColumn="0" w:lastRowFirstColumn="0" w:lastRowLastColumn="0"/>
+        </w:trPr>
+        <w:tc>
+          <w:tcPr>
+            <w:cnfStyle w:val="001000000000" w:firstRow="0" w:lastRow="0" w:firstColumn="1" w:lastColumn="0" w:oddVBand="0" w:evenVBand="0" w:oddHBand="0" w:evenHBand="0" w:firstRowFirstColumn="0" w:firstRowLastColumn="0" w:lastRowFirstColumn="0" w:lastRowLastColumn="0"/>
+            <w:tcW w:w="2256" w:type="dxa"/>
+          </w:tcPr>
+          <w:p>
+            <w:pPr>
+              <w:rPr>
+                <w:rFonts w:eastAsiaTheme="minorEastAsia"/>
+                <w:lang w:eastAsia="da-DK"/>
+              </w:rPr>
+            </w:pPr>
+            <w:r>
+              <w:rPr>
+                <w:rFonts w:eastAsiaTheme="minorEastAsia"/>
+                <w:lang w:eastAsia="da-DK"/>
+              </w:rPr>
+              <w:t>Punkt 2.b.2.a:</w:t>
+            </w:r>
+          </w:p>
+          <w:p>
+            <w:pPr>
+              <w:rPr>
+                <w:rFonts w:eastAsiaTheme="minorEastAsia"/>
+                <w:b w:val="0"/>
+                <w:lang w:eastAsia="da-DK"/>
+              </w:rPr>
+            </w:pPr>
+            <w:r>
+              <w:rPr>
+                <w:rFonts w:eastAsiaTheme="minorEastAsia"/>
+                <w:b w:val="0"/>
+                <w:lang w:eastAsia="da-DK"/>
+              </w:rPr>
+              <w:t>Bruger vælger ”Fortryd”</w:t>
+            </w:r>
+          </w:p>
+        </w:tc>
+        <w:tc>
+          <w:tcPr>
+            <w:tcW w:w="2264" w:type="dxa"/>
+          </w:tcPr>
+          <w:p>
+            <w:pPr>
+              <w:textAlignment w:val="center"/>
+              <w:cnfStyle w:val="000000100000" w:firstRow="0" w:lastRow="0" w:firstColumn="0" w:lastColumn="0" w:oddVBand="0" w:evenVBand="0" w:oddHBand="1" w:evenHBand="0" w:firstRowFirstColumn="0" w:firstRowLastColumn="0" w:lastRowFirstColumn="0" w:lastRowLastColumn="0"/>
+              <w:rPr>
+                <w:rFonts w:eastAsia="SimSun" w:cs="Calibri"/>
+                <w:kern w:val="1"/>
+                <w:szCs w:val="22"/>
+                <w:lang w:eastAsia="ar-SA"/>
+              </w:rPr>
+            </w:pPr>
+            <w:r>
+              <w:rPr>
+                <w:rFonts w:eastAsia="SimSun" w:cs="Calibri"/>
+                <w:kern w:val="1"/>
+                <w:szCs w:val="22"/>
+                <w:lang w:eastAsia="ar-SA"/>
+              </w:rPr>
+              <w:t>Fortsæt fra punkt 2.b.1 i UC4 i accepttesten</w:t>
+            </w:r>
+          </w:p>
+        </w:tc>
+        <w:tc>
+          <w:tcPr>
+            <w:tcW w:w="2145" w:type="dxa"/>
+          </w:tcPr>
+          <w:p>
+            <w:pPr>
+              <w:cnfStyle w:val="000000100000" w:firstRow="0" w:lastRow="0" w:firstColumn="0" w:lastColumn="0" w:oddVBand="0" w:evenVBand="0" w:oddHBand="1" w:evenHBand="0" w:firstRowFirstColumn="0" w:firstRowLastColumn="0" w:lastRowFirstColumn="0" w:lastRowLastColumn="0"/>
+              <w:rPr>
+                <w:rFonts w:asciiTheme="minorHAnsi" w:eastAsiaTheme="minorEastAsia" w:hAnsiTheme="minorHAnsi" w:cstheme="minorBidi"/>
+                <w:lang w:eastAsia="da-DK"/>
+              </w:rPr>
+            </w:pPr>
+            <w:r>
+              <w:rPr>
+                <w:rFonts w:asciiTheme="minorHAnsi" w:eastAsiaTheme="minorEastAsia" w:hAnsiTheme="minorHAnsi" w:cstheme="minorBidi"/>
+                <w:lang w:eastAsia="da-DK"/>
+              </w:rPr>
+              <w:t>-</w:t>
+            </w:r>
+          </w:p>
+        </w:tc>
+        <w:tc>
+          <w:tcPr>
+            <w:tcW w:w="1556" w:type="dxa"/>
+          </w:tcPr>
+          <w:p>
+            <w:pPr>
+              <w:cnfStyle w:val="000000100000" w:firstRow="0" w:lastRow="0" w:firstColumn="0" w:lastColumn="0" w:oddVBand="0" w:evenVBand="0" w:oddHBand="1" w:evenHBand="0" w:firstRowFirstColumn="0" w:firstRowLastColumn="0" w:lastRowFirstColumn="0" w:lastRowLastColumn="0"/>
+              <w:rPr>
+                <w:rFonts w:asciiTheme="minorHAnsi" w:eastAsiaTheme="minorEastAsia" w:hAnsiTheme="minorHAnsi" w:cstheme="minorBidi"/>
+                <w:lang w:eastAsia="da-DK"/>
+              </w:rPr>
+            </w:pPr>
+          </w:p>
+        </w:tc>
+        <w:tc>
+          <w:tcPr>
+            <w:tcW w:w="1407" w:type="dxa"/>
+          </w:tcPr>
+          <w:p>
+            <w:pPr>
+              <w:cnfStyle w:val="000000100000" w:firstRow="0" w:lastRow="0" w:firstColumn="0" w:lastColumn="0" w:oddVBand="0" w:evenVBand="0" w:oddHBand="1" w:evenHBand="0" w:firstRowFirstColumn="0" w:firstRowLastColumn="0" w:lastRowFirstColumn="0" w:lastRowLastColumn="0"/>
+              <w:rPr>
+                <w:rFonts w:asciiTheme="minorHAnsi" w:eastAsiaTheme="minorEastAsia" w:hAnsiTheme="minorHAnsi" w:cstheme="minorBidi"/>
+                <w:lang w:eastAsia="da-DK"/>
+              </w:rPr>
+            </w:pPr>
+          </w:p>
+        </w:tc>
+      </w:tr>
+      <w:tr>
+        <w:tc>
+          <w:tcPr>
+            <w:cnfStyle w:val="001000000000" w:firstRow="0" w:lastRow="0" w:firstColumn="1" w:lastColumn="0" w:oddVBand="0" w:evenVBand="0" w:oddHBand="0" w:evenHBand="0" w:firstRowFirstColumn="0" w:firstRowLastColumn="0" w:lastRowFirstColumn="0" w:lastRowLastColumn="0"/>
+            <w:tcW w:w="2256" w:type="dxa"/>
+          </w:tcPr>
+          <w:p>
+            <w:pPr>
+              <w:rPr>
+                <w:rFonts w:eastAsiaTheme="minorEastAsia"/>
+                <w:lang w:eastAsia="da-DK"/>
+              </w:rPr>
+            </w:pPr>
+            <w:r>
+              <w:rPr>
+                <w:rFonts w:eastAsiaTheme="minorEastAsia"/>
+                <w:lang w:eastAsia="da-DK"/>
+              </w:rPr>
+              <w:t>Punkt 7.a:</w:t>
+            </w:r>
+          </w:p>
+          <w:p>
+            <w:pPr>
+              <w:rPr>
+                <w:rFonts w:eastAsiaTheme="minorEastAsia"/>
+                <w:b w:val="0"/>
+                <w:lang w:eastAsia="da-DK"/>
+              </w:rPr>
+            </w:pPr>
+            <w:r>
+              <w:rPr>
+                <w:rFonts w:eastAsiaTheme="minorEastAsia"/>
+                <w:b w:val="0"/>
+                <w:lang w:eastAsia="da-DK"/>
+              </w:rPr>
+              <w:t>Bruger vælger</w:t>
+            </w:r>
+          </w:p>
+          <w:p>
+            <w:pPr>
+              <w:rPr>
+                <w:rFonts w:eastAsiaTheme="minorEastAsia"/>
+                <w:b w:val="0"/>
+                <w:lang w:eastAsia="da-DK"/>
+              </w:rPr>
+            </w:pPr>
+            <w:r>
+              <w:rPr>
+                <w:rFonts w:eastAsiaTheme="minorEastAsia"/>
+                <w:b w:val="0"/>
+                <w:lang w:eastAsia="da-DK"/>
+              </w:rPr>
+              <w:t>”Fortryd”</w:t>
+            </w:r>
+          </w:p>
+        </w:tc>
+        <w:tc>
+          <w:tcPr>
+            <w:tcW w:w="2264" w:type="dxa"/>
+          </w:tcPr>
+          <w:p>
+            <w:pPr>
+              <w:textAlignment w:val="center"/>
+              <w:cnfStyle w:val="000000000000" w:firstRow="0" w:lastRow="0" w:firstColumn="0" w:lastColumn="0" w:oddVBand="0" w:evenVBand="0" w:oddHBand="0" w:evenHBand="0" w:firstRowFirstColumn="0" w:firstRowLastColumn="0" w:lastRowFirstColumn="0" w:lastRowLastColumn="0"/>
+              <w:rPr>
+                <w:rFonts w:eastAsia="SimSun" w:cs="Calibri"/>
+                <w:kern w:val="1"/>
+                <w:szCs w:val="22"/>
+                <w:lang w:eastAsia="ar-SA"/>
+              </w:rPr>
+            </w:pPr>
+            <w:r>
+              <w:rPr>
+                <w:rFonts w:eastAsia="SimSun" w:cs="Calibri"/>
+                <w:kern w:val="1"/>
+                <w:szCs w:val="22"/>
+                <w:lang w:eastAsia="ar-SA"/>
+              </w:rPr>
+              <w:t>Fortsæt fra punkt 4 i UC4 i accepttesten</w:t>
+            </w:r>
+          </w:p>
+        </w:tc>
+        <w:tc>
+          <w:tcPr>
+            <w:tcW w:w="2145" w:type="dxa"/>
+          </w:tcPr>
+          <w:p>
+            <w:pPr>
+              <w:cnfStyle w:val="000000000000" w:firstRow="0" w:lastRow="0" w:firstColumn="0" w:lastColumn="0" w:oddVBand="0" w:evenVBand="0" w:oddHBand="0" w:evenHBand="0" w:firstRowFirstColumn="0" w:firstRowLastColumn="0" w:lastRowFirstColumn="0" w:lastRowLastColumn="0"/>
+              <w:rPr>
+                <w:rFonts w:asciiTheme="minorHAnsi" w:eastAsiaTheme="minorEastAsia" w:hAnsiTheme="minorHAnsi" w:cstheme="minorBidi"/>
+                <w:lang w:eastAsia="da-DK"/>
+              </w:rPr>
+            </w:pPr>
+            <w:r>
+              <w:rPr>
+                <w:rFonts w:asciiTheme="minorHAnsi" w:eastAsiaTheme="minorEastAsia" w:hAnsiTheme="minorHAnsi" w:cstheme="minorBidi"/>
+                <w:lang w:eastAsia="da-DK"/>
+              </w:rPr>
+              <w:t>-</w:t>
+            </w:r>
+          </w:p>
+        </w:tc>
+        <w:tc>
+          <w:tcPr>
+            <w:tcW w:w="1556" w:type="dxa"/>
+          </w:tcPr>
+          <w:p>
+            <w:pPr>
+              <w:cnfStyle w:val="000000000000" w:firstRow="0" w:lastRow="0" w:firstColumn="0" w:lastColumn="0" w:oddVBand="0" w:evenVBand="0" w:oddHBand="0" w:evenHBand="0" w:firstRowFirstColumn="0" w:firstRowLastColumn="0" w:lastRowFirstColumn="0" w:lastRowLastColumn="0"/>
+              <w:rPr>
+                <w:rFonts w:asciiTheme="minorHAnsi" w:eastAsiaTheme="minorEastAsia" w:hAnsiTheme="minorHAnsi" w:cstheme="minorBidi"/>
+                <w:lang w:eastAsia="da-DK"/>
+              </w:rPr>
+            </w:pPr>
+          </w:p>
+        </w:tc>
+        <w:tc>
+          <w:tcPr>
+            <w:tcW w:w="1407" w:type="dxa"/>
+          </w:tcPr>
+          <w:p>
+            <w:pPr>
+              <w:cnfStyle w:val="000000000000" w:firstRow="0" w:lastRow="0" w:firstColumn="0" w:lastColumn="0" w:oddVBand="0" w:evenVBand="0" w:oddHBand="0" w:evenHBand="0" w:firstRowFirstColumn="0" w:firstRowLastColumn="0" w:lastRowFirstColumn="0" w:lastRowLastColumn="0"/>
+              <w:rPr>
+                <w:rFonts w:asciiTheme="minorHAnsi" w:eastAsiaTheme="minorEastAsia" w:hAnsiTheme="minorHAnsi" w:cstheme="minorBidi"/>
+                <w:lang w:eastAsia="da-DK"/>
+              </w:rPr>
+            </w:pPr>
             <w:bookmarkStart w:id="0" w:name="_GoBack"/>
             <w:bookmarkEnd w:id="0"/>
           </w:p>
         </w:tc>
-        <w:tc>
-          <w:tcPr>
-            <w:tcW w:w="1556" w:type="dxa"/>
-          </w:tcPr>
-          <w:p>
-            <w:pPr>
-              <w:cnfStyle w:val="000000000000" w:firstRow="0" w:lastRow="0" w:firstColumn="0" w:lastColumn="0" w:oddVBand="0" w:evenVBand="0" w:oddHBand="0" w:evenHBand="0" w:firstRowFirstColumn="0" w:firstRowLastColumn="0" w:lastRowFirstColumn="0" w:lastRowLastColumn="0"/>
-              <w:rPr>
-                <w:rFonts w:asciiTheme="minorHAnsi" w:eastAsiaTheme="minorEastAsia" w:hAnsiTheme="minorHAnsi" w:cstheme="minorBidi"/>
-                <w:lang w:eastAsia="da-DK"/>
-              </w:rPr>
-            </w:pPr>
-          </w:p>
-        </w:tc>
-        <w:tc>
-          <w:tcPr>
-            <w:tcW w:w="1407" w:type="dxa"/>
-          </w:tcPr>
-          <w:p>
-            <w:pPr>
-              <w:cnfStyle w:val="000000000000" w:firstRow="0" w:lastRow="0" w:firstColumn="0" w:lastColumn="0" w:oddVBand="0" w:evenVBand="0" w:oddHBand="0" w:evenHBand="0" w:firstRowFirstColumn="0" w:firstRowLastColumn="0" w:lastRowFirstColumn="0" w:lastRowLastColumn="0"/>
-              <w:rPr>
-                <w:rFonts w:asciiTheme="minorHAnsi" w:eastAsiaTheme="minorEastAsia" w:hAnsiTheme="minorHAnsi" w:cstheme="minorBidi"/>
-                <w:lang w:eastAsia="da-DK"/>
-              </w:rPr>
-            </w:pPr>
-          </w:p>
-        </w:tc>
       </w:tr>
     </w:tbl>
+    <w:p/>
+    <w:p/>
+    <w:p/>
     <w:p/>
     <w:sectPr>
       <w:pgSz w:w="11906" w:h="16838"/>
@@ -702,6 +2593,363 @@
     </w:sectPr>
   </w:body>
 </w:document>
+</file>
+
+<file path=word/numbering.xml><?xml version="1.0" encoding="utf-8"?>
+<w:numbering xmlns:wpc="http://schemas.microsoft.com/office/word/2010/wordprocessingCanvas" xmlns:mc="http://schemas.openxmlformats.org/markup-compatibility/2006" xmlns:o="urn:schemas-microsoft-com:office:office" xmlns:r="http://schemas.openxmlformats.org/officeDocument/2006/relationships" xmlns:m="http://schemas.openxmlformats.org/officeDocument/2006/math" xmlns:v="urn:schemas-microsoft-com:vml" xmlns:wp14="http://schemas.microsoft.com/office/word/2010/wordprocessingDrawing" xmlns:wp="http://schemas.openxmlformats.org/drawingml/2006/wordprocessingDrawing" xmlns:w10="urn:schemas-microsoft-com:office:word" xmlns:w="http://schemas.openxmlformats.org/wordprocessingml/2006/main" xmlns:w14="http://schemas.microsoft.com/office/word/2010/wordml" xmlns:wpg="http://schemas.microsoft.com/office/word/2010/wordprocessingGroup" xmlns:wpi="http://schemas.microsoft.com/office/word/2010/wordprocessingInk" xmlns:wne="http://schemas.microsoft.com/office/word/2006/wordml" xmlns:wps="http://schemas.microsoft.com/office/word/2010/wordprocessingShape" mc:Ignorable="w14 wp14">
+  <w:abstractNum w:abstractNumId="0">
+    <w:nsid w:val="00000005"/>
+    <w:multiLevelType w:val="multilevel"/>
+    <w:tmpl w:val="00000005"/>
+    <w:name w:val="WW8Num6"/>
+    <w:lvl w:ilvl="0">
+      <w:start w:val="1"/>
+      <w:numFmt w:val="decimal"/>
+      <w:lvlText w:val="%1."/>
+      <w:lvlJc w:val="left"/>
+      <w:pPr>
+        <w:tabs>
+          <w:tab w:val="num" w:pos="720"/>
+        </w:tabs>
+        <w:ind w:left="720" w:hanging="360"/>
+      </w:pPr>
+    </w:lvl>
+    <w:lvl w:ilvl="1">
+      <w:start w:val="1"/>
+      <w:numFmt w:val="decimal"/>
+      <w:lvlText w:val="%2."/>
+      <w:lvlJc w:val="left"/>
+      <w:pPr>
+        <w:tabs>
+          <w:tab w:val="num" w:pos="1080"/>
+        </w:tabs>
+        <w:ind w:left="1080" w:hanging="360"/>
+      </w:pPr>
+    </w:lvl>
+    <w:lvl w:ilvl="2">
+      <w:start w:val="1"/>
+      <w:numFmt w:val="decimal"/>
+      <w:lvlText w:val="%3."/>
+      <w:lvlJc w:val="left"/>
+      <w:pPr>
+        <w:tabs>
+          <w:tab w:val="num" w:pos="1440"/>
+        </w:tabs>
+        <w:ind w:left="1440" w:hanging="360"/>
+      </w:pPr>
+    </w:lvl>
+    <w:lvl w:ilvl="3">
+      <w:start w:val="1"/>
+      <w:numFmt w:val="decimal"/>
+      <w:lvlText w:val="%4."/>
+      <w:lvlJc w:val="left"/>
+      <w:pPr>
+        <w:tabs>
+          <w:tab w:val="num" w:pos="1800"/>
+        </w:tabs>
+        <w:ind w:left="1800" w:hanging="360"/>
+      </w:pPr>
+    </w:lvl>
+    <w:lvl w:ilvl="4">
+      <w:start w:val="1"/>
+      <w:numFmt w:val="decimal"/>
+      <w:lvlText w:val="%5."/>
+      <w:lvlJc w:val="left"/>
+      <w:pPr>
+        <w:tabs>
+          <w:tab w:val="num" w:pos="2160"/>
+        </w:tabs>
+        <w:ind w:left="2160" w:hanging="360"/>
+      </w:pPr>
+    </w:lvl>
+    <w:lvl w:ilvl="5">
+      <w:start w:val="1"/>
+      <w:numFmt w:val="decimal"/>
+      <w:lvlText w:val="%6."/>
+      <w:lvlJc w:val="left"/>
+      <w:pPr>
+        <w:tabs>
+          <w:tab w:val="num" w:pos="2520"/>
+        </w:tabs>
+        <w:ind w:left="2520" w:hanging="360"/>
+      </w:pPr>
+    </w:lvl>
+    <w:lvl w:ilvl="6">
+      <w:start w:val="1"/>
+      <w:numFmt w:val="decimal"/>
+      <w:lvlText w:val="%7."/>
+      <w:lvlJc w:val="left"/>
+      <w:pPr>
+        <w:tabs>
+          <w:tab w:val="num" w:pos="2880"/>
+        </w:tabs>
+        <w:ind w:left="2880" w:hanging="360"/>
+      </w:pPr>
+    </w:lvl>
+    <w:lvl w:ilvl="7">
+      <w:start w:val="1"/>
+      <w:numFmt w:val="decimal"/>
+      <w:lvlText w:val="%8."/>
+      <w:lvlJc w:val="left"/>
+      <w:pPr>
+        <w:tabs>
+          <w:tab w:val="num" w:pos="3240"/>
+        </w:tabs>
+        <w:ind w:left="3240" w:hanging="360"/>
+      </w:pPr>
+    </w:lvl>
+    <w:lvl w:ilvl="8">
+      <w:start w:val="1"/>
+      <w:numFmt w:val="decimal"/>
+      <w:lvlText w:val="%9."/>
+      <w:lvlJc w:val="left"/>
+      <w:pPr>
+        <w:tabs>
+          <w:tab w:val="num" w:pos="3600"/>
+        </w:tabs>
+        <w:ind w:left="3600" w:hanging="360"/>
+      </w:pPr>
+    </w:lvl>
+  </w:abstractNum>
+  <w:abstractNum w:abstractNumId="1">
+    <w:nsid w:val="0B49209B"/>
+    <w:multiLevelType w:val="multilevel"/>
+    <w:tmpl w:val="9C389CAA"/>
+    <w:lvl w:ilvl="0">
+      <w:start w:val="1"/>
+      <w:numFmt w:val="decimal"/>
+      <w:lvlText w:val="%1."/>
+      <w:lvlJc w:val="left"/>
+      <w:pPr>
+        <w:tabs>
+          <w:tab w:val="num" w:pos="0"/>
+        </w:tabs>
+        <w:ind w:left="0" w:hanging="360"/>
+      </w:pPr>
+      <w:rPr>
+        <w:rFonts w:hint="default"/>
+      </w:rPr>
+    </w:lvl>
+    <w:lvl w:ilvl="1">
+      <w:start w:val="1"/>
+      <w:numFmt w:val="decimal"/>
+      <w:lvlText w:val="%2."/>
+      <w:lvlJc w:val="left"/>
+      <w:pPr>
+        <w:tabs>
+          <w:tab w:val="num" w:pos="360"/>
+        </w:tabs>
+        <w:ind w:left="360" w:hanging="360"/>
+      </w:pPr>
+    </w:lvl>
+    <w:lvl w:ilvl="2">
+      <w:start w:val="1"/>
+      <w:numFmt w:val="decimal"/>
+      <w:lvlText w:val="%3."/>
+      <w:lvlJc w:val="left"/>
+      <w:pPr>
+        <w:tabs>
+          <w:tab w:val="num" w:pos="720"/>
+        </w:tabs>
+        <w:ind w:left="720" w:hanging="360"/>
+      </w:pPr>
+    </w:lvl>
+    <w:lvl w:ilvl="3">
+      <w:start w:val="1"/>
+      <w:numFmt w:val="decimal"/>
+      <w:lvlText w:val="%4."/>
+      <w:lvlJc w:val="left"/>
+      <w:pPr>
+        <w:tabs>
+          <w:tab w:val="num" w:pos="1080"/>
+        </w:tabs>
+        <w:ind w:left="1080" w:hanging="360"/>
+      </w:pPr>
+    </w:lvl>
+    <w:lvl w:ilvl="4">
+      <w:start w:val="1"/>
+      <w:numFmt w:val="decimal"/>
+      <w:lvlText w:val="%5."/>
+      <w:lvlJc w:val="left"/>
+      <w:pPr>
+        <w:tabs>
+          <w:tab w:val="num" w:pos="1440"/>
+        </w:tabs>
+        <w:ind w:left="1440" w:hanging="360"/>
+      </w:pPr>
+    </w:lvl>
+    <w:lvl w:ilvl="5">
+      <w:start w:val="1"/>
+      <w:numFmt w:val="decimal"/>
+      <w:lvlText w:val="%6."/>
+      <w:lvlJc w:val="left"/>
+      <w:pPr>
+        <w:tabs>
+          <w:tab w:val="num" w:pos="1800"/>
+        </w:tabs>
+        <w:ind w:left="1800" w:hanging="360"/>
+      </w:pPr>
+    </w:lvl>
+    <w:lvl w:ilvl="6">
+      <w:start w:val="1"/>
+      <w:numFmt w:val="decimal"/>
+      <w:lvlText w:val="%7."/>
+      <w:lvlJc w:val="left"/>
+      <w:pPr>
+        <w:tabs>
+          <w:tab w:val="num" w:pos="2160"/>
+        </w:tabs>
+        <w:ind w:left="2160" w:hanging="360"/>
+      </w:pPr>
+    </w:lvl>
+    <w:lvl w:ilvl="7">
+      <w:start w:val="1"/>
+      <w:numFmt w:val="decimal"/>
+      <w:lvlText w:val="%8."/>
+      <w:lvlJc w:val="left"/>
+      <w:pPr>
+        <w:tabs>
+          <w:tab w:val="num" w:pos="2520"/>
+        </w:tabs>
+        <w:ind w:left="2520" w:hanging="360"/>
+      </w:pPr>
+    </w:lvl>
+    <w:lvl w:ilvl="8">
+      <w:start w:val="1"/>
+      <w:numFmt w:val="decimal"/>
+      <w:lvlText w:val="%9."/>
+      <w:lvlJc w:val="left"/>
+      <w:pPr>
+        <w:tabs>
+          <w:tab w:val="num" w:pos="2880"/>
+        </w:tabs>
+        <w:ind w:left="2880" w:hanging="360"/>
+      </w:pPr>
+    </w:lvl>
+  </w:abstractNum>
+  <w:abstractNum w:abstractNumId="2">
+    <w:nsid w:val="70245FFB"/>
+    <w:multiLevelType w:val="hybridMultilevel"/>
+    <w:tmpl w:val="F31ADE92"/>
+    <w:lvl w:ilvl="0" w:tplc="04060001">
+      <w:start w:val="1"/>
+      <w:numFmt w:val="bullet"/>
+      <w:lvlText w:val=""/>
+      <w:lvlJc w:val="left"/>
+      <w:pPr>
+        <w:ind w:left="720" w:hanging="360"/>
+      </w:pPr>
+      <w:rPr>
+        <w:rFonts w:ascii="Symbol" w:hAnsi="Symbol" w:hint="default"/>
+      </w:rPr>
+    </w:lvl>
+    <w:lvl w:ilvl="1" w:tplc="04060003" w:tentative="1">
+      <w:start w:val="1"/>
+      <w:numFmt w:val="bullet"/>
+      <w:lvlText w:val="o"/>
+      <w:lvlJc w:val="left"/>
+      <w:pPr>
+        <w:ind w:left="1440" w:hanging="360"/>
+      </w:pPr>
+      <w:rPr>
+        <w:rFonts w:ascii="Courier New" w:hAnsi="Courier New" w:cs="Courier New" w:hint="default"/>
+      </w:rPr>
+    </w:lvl>
+    <w:lvl w:ilvl="2" w:tplc="04060005" w:tentative="1">
+      <w:start w:val="1"/>
+      <w:numFmt w:val="bullet"/>
+      <w:lvlText w:val=""/>
+      <w:lvlJc w:val="left"/>
+      <w:pPr>
+        <w:ind w:left="2160" w:hanging="360"/>
+      </w:pPr>
+      <w:rPr>
+        <w:rFonts w:ascii="Wingdings" w:hAnsi="Wingdings" w:hint="default"/>
+      </w:rPr>
+    </w:lvl>
+    <w:lvl w:ilvl="3" w:tplc="04060001" w:tentative="1">
+      <w:start w:val="1"/>
+      <w:numFmt w:val="bullet"/>
+      <w:lvlText w:val=""/>
+      <w:lvlJc w:val="left"/>
+      <w:pPr>
+        <w:ind w:left="2880" w:hanging="360"/>
+      </w:pPr>
+      <w:rPr>
+        <w:rFonts w:ascii="Symbol" w:hAnsi="Symbol" w:hint="default"/>
+      </w:rPr>
+    </w:lvl>
+    <w:lvl w:ilvl="4" w:tplc="04060003" w:tentative="1">
+      <w:start w:val="1"/>
+      <w:numFmt w:val="bullet"/>
+      <w:lvlText w:val="o"/>
+      <w:lvlJc w:val="left"/>
+      <w:pPr>
+        <w:ind w:left="3600" w:hanging="360"/>
+      </w:pPr>
+      <w:rPr>
+        <w:rFonts w:ascii="Courier New" w:hAnsi="Courier New" w:cs="Courier New" w:hint="default"/>
+      </w:rPr>
+    </w:lvl>
+    <w:lvl w:ilvl="5" w:tplc="04060005" w:tentative="1">
+      <w:start w:val="1"/>
+      <w:numFmt w:val="bullet"/>
+      <w:lvlText w:val=""/>
+      <w:lvlJc w:val="left"/>
+      <w:pPr>
+        <w:ind w:left="4320" w:hanging="360"/>
+      </w:pPr>
+      <w:rPr>
+        <w:rFonts w:ascii="Wingdings" w:hAnsi="Wingdings" w:hint="default"/>
+      </w:rPr>
+    </w:lvl>
+    <w:lvl w:ilvl="6" w:tplc="04060001" w:tentative="1">
+      <w:start w:val="1"/>
+      <w:numFmt w:val="bullet"/>
+      <w:lvlText w:val=""/>
+      <w:lvlJc w:val="left"/>
+      <w:pPr>
+        <w:ind w:left="5040" w:hanging="360"/>
+      </w:pPr>
+      <w:rPr>
+        <w:rFonts w:ascii="Symbol" w:hAnsi="Symbol" w:hint="default"/>
+      </w:rPr>
+    </w:lvl>
+    <w:lvl w:ilvl="7" w:tplc="04060003" w:tentative="1">
+      <w:start w:val="1"/>
+      <w:numFmt w:val="bullet"/>
+      <w:lvlText w:val="o"/>
+      <w:lvlJc w:val="left"/>
+      <w:pPr>
+        <w:ind w:left="5760" w:hanging="360"/>
+      </w:pPr>
+      <w:rPr>
+        <w:rFonts w:ascii="Courier New" w:hAnsi="Courier New" w:cs="Courier New" w:hint="default"/>
+      </w:rPr>
+    </w:lvl>
+    <w:lvl w:ilvl="8" w:tplc="04060005" w:tentative="1">
+      <w:start w:val="1"/>
+      <w:numFmt w:val="bullet"/>
+      <w:lvlText w:val=""/>
+      <w:lvlJc w:val="left"/>
+      <w:pPr>
+        <w:ind w:left="6480" w:hanging="360"/>
+      </w:pPr>
+      <w:rPr>
+        <w:rFonts w:ascii="Wingdings" w:hAnsi="Wingdings" w:hint="default"/>
+      </w:rPr>
+    </w:lvl>
+  </w:abstractNum>
+  <w:num w:numId="1">
+    <w:abstractNumId w:val="0"/>
+  </w:num>
+  <w:num w:numId="2">
+    <w:abstractNumId w:val="2"/>
+  </w:num>
+  <w:num w:numId="3">
+    <w:abstractNumId w:val="1"/>
+  </w:num>
+</w:numbering>
 </file>
 
 <file path=word/styles.xml><?xml version="1.0" encoding="utf-8"?>
@@ -875,7 +3123,6 @@
   <w:style w:type="character" w:default="1" w:styleId="DefaultParagraphFont">
     <w:name w:val="Default Paragraph Font"/>
     <w:uiPriority w:val="1"/>
-    <w:semiHidden/>
     <w:unhideWhenUsed/>
   </w:style>
   <w:style w:type="table" w:default="1" w:styleId="TableNormal">
@@ -968,6 +3215,17 @@
         <w:shd w:val="clear" w:color="auto" w:fill="F2F2F2" w:themeFill="background1" w:themeFillShade="F2"/>
       </w:tcPr>
     </w:tblStylePr>
+  </w:style>
+  <w:style w:type="paragraph" w:styleId="ListParagraph">
+    <w:name w:val="List Paragraph"/>
+    <w:basedOn w:val="Normal"/>
+    <w:uiPriority w:val="34"/>
+    <w:qFormat/>
+    <w:rsid w:val="00023E99"/>
+    <w:pPr>
+      <w:ind w:left="720"/>
+      <w:contextualSpacing/>
+    </w:pPr>
   </w:style>
 </w:styles>
 </file>
@@ -1143,7 +3401,6 @@
   <w:style w:type="character" w:default="1" w:styleId="DefaultParagraphFont">
     <w:name w:val="Default Paragraph Font"/>
     <w:uiPriority w:val="1"/>
-    <w:semiHidden/>
     <w:unhideWhenUsed/>
   </w:style>
   <w:style w:type="table" w:default="1" w:styleId="TableNormal">
@@ -1236,6 +3493,17 @@
         <w:shd w:val="clear" w:color="auto" w:fill="F2F2F2" w:themeFill="background1" w:themeFillShade="F2"/>
       </w:tcPr>
     </w:tblStylePr>
+  </w:style>
+  <w:style w:type="paragraph" w:styleId="ListParagraph">
+    <w:name w:val="List Paragraph"/>
+    <w:basedOn w:val="Normal"/>
+    <w:uiPriority w:val="34"/>
+    <w:qFormat/>
+    <w:rsid w:val="00023E99"/>
+    <w:pPr>
+      <w:ind w:left="720"/>
+      <w:contextualSpacing/>
+    </w:pPr>
   </w:style>
 </w:styles>
 </file>
@@ -1495,7 +3763,7 @@
   <a:extraClrSchemeLst/>
   <a:extLst>
     <a:ext uri="{05A4C25C-085E-4340-85A3-A5531E510DB2}">
-      <thm15:themeFamily xmlns:thm15="http://schemas.microsoft.com/office/thememl/2012/main" xmlns="" name="Office Theme" id="{62F939B6-93AF-4DB8-9C6B-D6C7DFDC589F}" vid="{4A3C46E8-61CC-4603-A589-7422A47A8E4A}"/>
+      <thm15:themeFamily xmlns="" xmlns:thm15="http://schemas.microsoft.com/office/thememl/2012/main" name="Office Theme" id="{62F939B6-93AF-4DB8-9C6B-D6C7DFDC589F}" vid="{4A3C46E8-61CC-4603-A589-7422A47A8E4A}"/>
     </a:ext>
   </a:extLst>
 </a:theme>

</xml_diff>